<commit_message>
feature[gethostbyname]:add test for gethostbyname
</commit_message>
<xml_diff>
--- a/doc/Linux高性能服务器编程.docx
+++ b/doc/Linux高性能服务器编程.docx
@@ -82,8 +82,10 @@
       <w:sdtEndPr>
         <w:rPr>
           <w:rFonts w:asciiTheme="minorHAnsi" w:hAnsiTheme="minorHAnsi" w:eastAsiaTheme="minorEastAsia" w:cstheme="minorBidi"/>
+          <w:kern w:val="2"/>
           <w:sz w:val="20"/>
           <w:szCs w:val="20"/>
+          <w:lang w:val="en-US" w:eastAsia="zh-CN" w:bidi="ar-SA"/>
         </w:rPr>
       </w:sdtEndPr>
       <w:sdtContent>
@@ -2359,8 +2361,8 @@
           <w:lang w:val="en" w:eastAsia="zh-CN"/>
         </w:rPr>
       </w:pPr>
-      <w:bookmarkStart w:id="19" w:name="_Toc1892244359_WPSOffice_Level1"/>
-      <w:bookmarkStart w:id="20" w:name="_Toc91860774_WPSOffice_Level1"/>
+      <w:bookmarkStart w:id="19" w:name="_Toc91860774_WPSOffice_Level1"/>
+      <w:bookmarkStart w:id="20" w:name="_Toc1892244359_WPSOffice_Level1"/>
       <w:r>
         <w:rPr>
           <w:rFonts w:hint="default"/>
@@ -2493,8 +2495,8 @@
           <w:lang w:val="en" w:eastAsia="zh-CN"/>
         </w:rPr>
       </w:pPr>
-      <w:bookmarkStart w:id="21" w:name="_Toc1892244359_WPSOffice_Level2"/>
-      <w:bookmarkStart w:id="22" w:name="_Toc91860774_WPSOffice_Level2"/>
+      <w:bookmarkStart w:id="21" w:name="_Toc91860774_WPSOffice_Level2"/>
+      <w:bookmarkStart w:id="22" w:name="_Toc1892244359_WPSOffice_Level2"/>
       <w:r>
         <w:rPr>
           <w:rFonts w:hint="eastAsia"/>
@@ -3254,8 +3256,8 @@
           <w:lang w:val="en" w:eastAsia="zh-CN"/>
         </w:rPr>
       </w:pPr>
-      <w:bookmarkStart w:id="25" w:name="_Toc1855616652_WPSOffice_Level2"/>
-      <w:bookmarkStart w:id="26" w:name="_Toc1824716092_WPSOffice_Level2"/>
+      <w:bookmarkStart w:id="25" w:name="_Toc1824716092_WPSOffice_Level2"/>
+      <w:bookmarkStart w:id="26" w:name="_Toc1855616652_WPSOffice_Level2"/>
       <w:r>
         <w:rPr>
           <w:rFonts w:hint="eastAsia"/>
@@ -3919,8 +3921,8 @@
           <w:lang w:val="en" w:eastAsia="zh-CN"/>
         </w:rPr>
       </w:pPr>
-      <w:bookmarkStart w:id="29" w:name="_Toc2006170888_WPSOffice_Level2"/>
-      <w:bookmarkStart w:id="30" w:name="_Toc2041977979_WPSOffice_Level2"/>
+      <w:bookmarkStart w:id="29" w:name="_Toc2041977979_WPSOffice_Level2"/>
+      <w:bookmarkStart w:id="30" w:name="_Toc2006170888_WPSOffice_Level2"/>
       <w:r>
         <w:rPr>
           <w:rFonts w:hint="eastAsia"/>
@@ -3933,6 +3935,162 @@
     </w:p>
     <w:p>
       <w:pPr>
+        <w:pBdr>
+          <w:top w:val="single" w:color="auto" w:sz="4" w:space="0"/>
+          <w:left w:val="single" w:color="auto" w:sz="4" w:space="0"/>
+          <w:bottom w:val="single" w:color="auto" w:sz="4" w:space="0"/>
+          <w:right w:val="single" w:color="auto" w:sz="4" w:space="0"/>
+        </w:pBdr>
+        <w:shd w:val="clear" w:fill="000000" w:themeFill="text1"/>
+        <w:rPr>
+          <w:rFonts w:hint="eastAsia"/>
+          <w:lang w:val="en-US" w:eastAsia="zh-CN"/>
+        </w:rPr>
+      </w:pPr>
+    </w:p>
+    <w:p>
+      <w:pPr>
+        <w:pBdr>
+          <w:top w:val="single" w:color="auto" w:sz="4" w:space="0"/>
+          <w:left w:val="single" w:color="auto" w:sz="4" w:space="0"/>
+          <w:bottom w:val="single" w:color="auto" w:sz="4" w:space="0"/>
+          <w:right w:val="single" w:color="auto" w:sz="4" w:space="0"/>
+        </w:pBdr>
+        <w:shd w:val="clear" w:fill="000000" w:themeFill="text1"/>
+        <w:rPr>
+          <w:rFonts w:hint="default"/>
+          <w:lang w:val="en" w:eastAsia="zh-CN"/>
+        </w:rPr>
+      </w:pPr>
+      <w:r>
+        <w:rPr>
+          <w:rFonts w:hint="eastAsia"/>
+          <w:lang w:val="en-US" w:eastAsia="zh-CN"/>
+        </w:rPr>
+        <w:t>@</w:t>
+      </w:r>
+      <w:r>
+        <w:rPr>
+          <w:rFonts w:hint="default"/>
+          <w:lang w:val="en" w:eastAsia="zh-CN"/>
+        </w:rPr>
+        <w:t>return accept</w:t>
+      </w:r>
+      <w:r>
+        <w:rPr>
+          <w:rFonts w:hint="eastAsia"/>
+          <w:lang w:val="en" w:eastAsia="zh-CN"/>
+        </w:rPr>
+        <w:t>成功的时候，返回一个新连接的</w:t>
+      </w:r>
+      <w:r>
+        <w:rPr>
+          <w:rFonts w:hint="eastAsia"/>
+          <w:lang w:val="en-US" w:eastAsia="zh-CN"/>
+        </w:rPr>
+        <w:t>so</w:t>
+      </w:r>
+      <w:r>
+        <w:rPr>
+          <w:rFonts w:hint="default"/>
+          <w:lang w:val="en" w:eastAsia="zh-CN"/>
+        </w:rPr>
+        <w:t>cket,</w:t>
+      </w:r>
+      <w:r>
+        <w:rPr>
+          <w:rFonts w:hint="eastAsia"/>
+          <w:lang w:val="en" w:eastAsia="zh-CN"/>
+        </w:rPr>
+        <w:t>该</w:t>
+      </w:r>
+      <w:r>
+        <w:rPr>
+          <w:rFonts w:hint="eastAsia"/>
+          <w:lang w:val="en-US" w:eastAsia="zh-CN"/>
+        </w:rPr>
+        <w:t>so</w:t>
+      </w:r>
+      <w:r>
+        <w:rPr>
+          <w:rFonts w:hint="default"/>
+          <w:lang w:val="en" w:eastAsia="zh-CN"/>
+        </w:rPr>
+        <w:t>cket</w:t>
+      </w:r>
+      <w:r>
+        <w:rPr>
+          <w:rFonts w:hint="eastAsia"/>
+          <w:lang w:val="en" w:eastAsia="zh-CN"/>
+        </w:rPr>
+        <w:t>唯一地标识了被接受的这个连接，服务器可以通过读写该</w:t>
+      </w:r>
+      <w:r>
+        <w:rPr>
+          <w:rFonts w:hint="eastAsia"/>
+          <w:lang w:val="en-US" w:eastAsia="zh-CN"/>
+        </w:rPr>
+        <w:t>soc</w:t>
+      </w:r>
+      <w:r>
+        <w:rPr>
+          <w:rFonts w:hint="default"/>
+          <w:lang w:val="en" w:eastAsia="zh-CN"/>
+        </w:rPr>
+        <w:t>ket</w:t>
+      </w:r>
+      <w:r>
+        <w:rPr>
+          <w:rFonts w:hint="eastAsia"/>
+          <w:lang w:val="en" w:eastAsia="zh-CN"/>
+        </w:rPr>
+        <w:t>来与被接收连接对应的客户端通信；</w:t>
+      </w:r>
+      <w:r>
+        <w:rPr>
+          <w:rFonts w:hint="eastAsia"/>
+          <w:lang w:val="en-US" w:eastAsia="zh-CN"/>
+        </w:rPr>
+        <w:t>a</w:t>
+      </w:r>
+      <w:r>
+        <w:rPr>
+          <w:rFonts w:hint="default"/>
+          <w:lang w:val="en" w:eastAsia="zh-CN"/>
+        </w:rPr>
+        <w:t>ccept</w:t>
+      </w:r>
+      <w:r>
+        <w:rPr>
+          <w:rFonts w:hint="eastAsia"/>
+          <w:lang w:val="en" w:eastAsia="zh-CN"/>
+        </w:rPr>
+        <w:t>失败的是后返回</w:t>
+      </w:r>
+      <w:r>
+        <w:rPr>
+          <w:rFonts w:hint="eastAsia"/>
+          <w:lang w:val="en-US" w:eastAsia="zh-CN"/>
+        </w:rPr>
+        <w:t>-1并设置e</w:t>
+      </w:r>
+      <w:r>
+        <w:rPr>
+          <w:rFonts w:hint="default"/>
+          <w:lang w:val="en" w:eastAsia="zh-CN"/>
+        </w:rPr>
+        <w:t>rrno</w:t>
+      </w:r>
+    </w:p>
+    <w:p>
+      <w:pPr>
+        <w:pBdr>
+          <w:top w:val="single" w:color="auto" w:sz="4" w:space="0"/>
+          <w:left w:val="single" w:color="auto" w:sz="4" w:space="0"/>
+          <w:bottom w:val="single" w:color="auto" w:sz="4" w:space="0"/>
+          <w:right w:val="single" w:color="auto" w:sz="4" w:space="0"/>
+        </w:pBdr>
+        <w:shd w:val="clear" w:fill="000000" w:themeFill="text1"/>
         <w:bidi w:val="0"/>
         <w:rPr>
           <w:rFonts w:hint="default"/>
@@ -3953,6 +4111,22 @@
         </w:rPr>
         <w:t xml:space="preserve"> accpet(int sockfd, struct sockaddr* addr,socklen_t *addrlen);</w:t>
       </w:r>
+    </w:p>
+    <w:p>
+      <w:pPr>
+        <w:pBdr>
+          <w:top w:val="single" w:color="auto" w:sz="4" w:space="0"/>
+          <w:left w:val="single" w:color="auto" w:sz="4" w:space="0"/>
+          <w:bottom w:val="single" w:color="auto" w:sz="4" w:space="0"/>
+          <w:right w:val="single" w:color="auto" w:sz="4" w:space="0"/>
+        </w:pBdr>
+        <w:shd w:val="clear" w:fill="000000" w:themeFill="text1"/>
+        <w:bidi w:val="0"/>
+        <w:rPr>
+          <w:rFonts w:hint="default"/>
+          <w:lang w:val="en" w:eastAsia="zh-CN"/>
+        </w:rPr>
+      </w:pPr>
     </w:p>
     <w:p>
       <w:pPr>
@@ -7265,7 +7439,9 @@
         </w:tblBorders>
         <w:tblLayout w:type="fixed"/>
         <w:tblCellMar>
+          <w:top w:w="0" w:type="dxa"/>
           <w:left w:w="108" w:type="dxa"/>
+          <w:bottom w:w="0" w:type="dxa"/>
           <w:right w:w="108" w:type="dxa"/>
         </w:tblCellMar>
       </w:tblPr>
@@ -7286,7 +7462,9 @@
             <w:insideV w:val="single" w:color="auto" w:sz="4" w:space="0"/>
           </w:tblBorders>
           <w:tblCellMar>
+            <w:top w:w="0" w:type="dxa"/>
             <w:left w:w="108" w:type="dxa"/>
+            <w:bottom w:w="0" w:type="dxa"/>
             <w:right w:w="108" w:type="dxa"/>
           </w:tblCellMar>
         </w:tblPrEx>
@@ -7387,119 +7565,6 @@
                 <w:lang w:val="en" w:eastAsia="zh-CN"/>
               </w:rPr>
               <w:t>说明</w:t>
-            </w:r>
-          </w:p>
-        </w:tc>
-      </w:tr>
-      <w:tr>
-        <w:tblPrEx>
-          <w:tblBorders>
-            <w:top w:val="single" w:color="auto" w:sz="4" w:space="0"/>
-            <w:left w:val="single" w:color="auto" w:sz="4" w:space="0"/>
-            <w:bottom w:val="single" w:color="auto" w:sz="4" w:space="0"/>
-            <w:right w:val="single" w:color="auto" w:sz="4" w:space="0"/>
-            <w:insideH w:val="single" w:color="auto" w:sz="4" w:space="0"/>
-            <w:insideV w:val="single" w:color="auto" w:sz="4" w:space="0"/>
-          </w:tblBorders>
-        </w:tblPrEx>
-        <w:tc>
-          <w:tcPr>
-            <w:tcW w:w="1640" w:type="dxa"/>
-            <w:vMerge w:val="restart"/>
-          </w:tcPr>
-          <w:p>
-            <w:pPr>
-              <w:jc w:val="center"/>
-              <w:rPr>
-                <w:rFonts w:hint="default"/>
-                <w:vertAlign w:val="baseline"/>
-                <w:lang w:val="en" w:eastAsia="zh-CN"/>
-              </w:rPr>
-            </w:pPr>
-            <w:r>
-              <w:rPr>
-                <w:rFonts w:hint="eastAsia"/>
-                <w:vertAlign w:val="baseline"/>
-                <w:lang w:val="en-US" w:eastAsia="zh-CN"/>
-              </w:rPr>
-              <w:t>S</w:t>
-            </w:r>
-            <w:r>
-              <w:rPr>
-                <w:rFonts w:hint="default"/>
-                <w:vertAlign w:val="baseline"/>
-                <w:lang w:val="en" w:eastAsia="zh-CN"/>
-              </w:rPr>
-              <w:t>OL_SOCKET</w:t>
-            </w:r>
-          </w:p>
-        </w:tc>
-        <w:tc>
-          <w:tcPr>
-            <w:tcW w:w="2520" w:type="dxa"/>
-          </w:tcPr>
-          <w:p>
-            <w:pPr>
-              <w:jc w:val="center"/>
-              <w:rPr>
-                <w:rFonts w:hint="default"/>
-                <w:vertAlign w:val="baseline"/>
-                <w:lang w:val="en" w:eastAsia="zh-CN"/>
-              </w:rPr>
-            </w:pPr>
-            <w:r>
-              <w:rPr>
-                <w:rFonts w:hint="default"/>
-                <w:vertAlign w:val="baseline"/>
-                <w:lang w:val="en" w:eastAsia="zh-CN"/>
-              </w:rPr>
-              <w:t>SO_DEBUG</w:t>
-            </w:r>
-          </w:p>
-        </w:tc>
-        <w:tc>
-          <w:tcPr>
-            <w:tcW w:w="1170" w:type="dxa"/>
-          </w:tcPr>
-          <w:p>
-            <w:pPr>
-              <w:jc w:val="center"/>
-              <w:rPr>
-                <w:rFonts w:hint="default"/>
-                <w:vertAlign w:val="baseline"/>
-                <w:lang w:val="en" w:eastAsia="zh-CN"/>
-              </w:rPr>
-            </w:pPr>
-            <w:r>
-              <w:rPr>
-                <w:rFonts w:hint="default"/>
-                <w:vertAlign w:val="baseline"/>
-                <w:lang w:val="en" w:eastAsia="zh-CN"/>
-              </w:rPr>
-              <w:t>int</w:t>
-            </w:r>
-          </w:p>
-        </w:tc>
-        <w:tc>
-          <w:tcPr>
-            <w:tcW w:w="3192" w:type="dxa"/>
-          </w:tcPr>
-          <w:p>
-            <w:pPr>
-              <w:jc w:val="center"/>
-              <w:rPr>
-                <w:rFonts w:hint="default"/>
-                <w:vertAlign w:val="baseline"/>
-                <w:lang w:val="en" w:eastAsia="zh-CN"/>
-              </w:rPr>
-            </w:pPr>
-            <w:r>
-              <w:rPr>
-                <w:rFonts w:hint="eastAsia"/>
-                <w:vertAlign w:val="baseline"/>
-                <w:lang w:val="en" w:eastAsia="zh-CN"/>
-              </w:rPr>
-              <w:t>打开调试信息</w:t>
             </w:r>
           </w:p>
         </w:tc>
@@ -7515,7 +7580,128 @@
             <w:insideV w:val="single" w:color="auto" w:sz="4" w:space="0"/>
           </w:tblBorders>
           <w:tblCellMar>
+            <w:top w:w="0" w:type="dxa"/>
             <w:left w:w="108" w:type="dxa"/>
+            <w:bottom w:w="0" w:type="dxa"/>
+            <w:right w:w="108" w:type="dxa"/>
+          </w:tblCellMar>
+        </w:tblPrEx>
+        <w:tc>
+          <w:tcPr>
+            <w:tcW w:w="1640" w:type="dxa"/>
+            <w:vMerge w:val="restart"/>
+          </w:tcPr>
+          <w:p>
+            <w:pPr>
+              <w:jc w:val="center"/>
+              <w:rPr>
+                <w:rFonts w:hint="default"/>
+                <w:vertAlign w:val="baseline"/>
+                <w:lang w:val="en" w:eastAsia="zh-CN"/>
+              </w:rPr>
+            </w:pPr>
+            <w:r>
+              <w:rPr>
+                <w:rFonts w:hint="eastAsia"/>
+                <w:vertAlign w:val="baseline"/>
+                <w:lang w:val="en-US" w:eastAsia="zh-CN"/>
+              </w:rPr>
+              <w:t>S</w:t>
+            </w:r>
+            <w:r>
+              <w:rPr>
+                <w:rFonts w:hint="default"/>
+                <w:vertAlign w:val="baseline"/>
+                <w:lang w:val="en" w:eastAsia="zh-CN"/>
+              </w:rPr>
+              <w:t>OL_SOCKET</w:t>
+            </w:r>
+          </w:p>
+        </w:tc>
+        <w:tc>
+          <w:tcPr>
+            <w:tcW w:w="2520" w:type="dxa"/>
+          </w:tcPr>
+          <w:p>
+            <w:pPr>
+              <w:jc w:val="center"/>
+              <w:rPr>
+                <w:rFonts w:hint="default"/>
+                <w:vertAlign w:val="baseline"/>
+                <w:lang w:val="en" w:eastAsia="zh-CN"/>
+              </w:rPr>
+            </w:pPr>
+            <w:r>
+              <w:rPr>
+                <w:rFonts w:hint="default"/>
+                <w:vertAlign w:val="baseline"/>
+                <w:lang w:val="en" w:eastAsia="zh-CN"/>
+              </w:rPr>
+              <w:t>SO_DEBUG</w:t>
+            </w:r>
+          </w:p>
+        </w:tc>
+        <w:tc>
+          <w:tcPr>
+            <w:tcW w:w="1170" w:type="dxa"/>
+          </w:tcPr>
+          <w:p>
+            <w:pPr>
+              <w:jc w:val="center"/>
+              <w:rPr>
+                <w:rFonts w:hint="default"/>
+                <w:vertAlign w:val="baseline"/>
+                <w:lang w:val="en" w:eastAsia="zh-CN"/>
+              </w:rPr>
+            </w:pPr>
+            <w:r>
+              <w:rPr>
+                <w:rFonts w:hint="default"/>
+                <w:vertAlign w:val="baseline"/>
+                <w:lang w:val="en" w:eastAsia="zh-CN"/>
+              </w:rPr>
+              <w:t>int</w:t>
+            </w:r>
+          </w:p>
+        </w:tc>
+        <w:tc>
+          <w:tcPr>
+            <w:tcW w:w="3192" w:type="dxa"/>
+          </w:tcPr>
+          <w:p>
+            <w:pPr>
+              <w:jc w:val="center"/>
+              <w:rPr>
+                <w:rFonts w:hint="default"/>
+                <w:vertAlign w:val="baseline"/>
+                <w:lang w:val="en" w:eastAsia="zh-CN"/>
+              </w:rPr>
+            </w:pPr>
+            <w:r>
+              <w:rPr>
+                <w:rFonts w:hint="eastAsia"/>
+                <w:vertAlign w:val="baseline"/>
+                <w:lang w:val="en" w:eastAsia="zh-CN"/>
+              </w:rPr>
+              <w:t>打开调试信息</w:t>
+            </w:r>
+          </w:p>
+        </w:tc>
+      </w:tr>
+      <w:tr>
+        <w:tblPrEx>
+          <w:tblBorders>
+            <w:top w:val="single" w:color="auto" w:sz="4" w:space="0"/>
+            <w:left w:val="single" w:color="auto" w:sz="4" w:space="0"/>
+            <w:bottom w:val="single" w:color="auto" w:sz="4" w:space="0"/>
+            <w:right w:val="single" w:color="auto" w:sz="4" w:space="0"/>
+            <w:insideH w:val="single" w:color="auto" w:sz="4" w:space="0"/>
+            <w:insideV w:val="single" w:color="auto" w:sz="4" w:space="0"/>
+          </w:tblBorders>
+          <w:tblCellMar>
+            <w:top w:w="0" w:type="dxa"/>
+            <w:left w:w="108" w:type="dxa"/>
+            <w:bottom w:w="0" w:type="dxa"/>
             <w:right w:w="108" w:type="dxa"/>
           </w:tblCellMar>
         </w:tblPrEx>
@@ -7523,7 +7709,6 @@
           <w:tcPr>
             <w:tcW w:w="1640" w:type="dxa"/>
             <w:vMerge w:val="continue"/>
-            <w:tcBorders/>
           </w:tcPr>
           <w:p>
             <w:pPr>
@@ -7629,7 +7814,6 @@
           <w:tcPr>
             <w:tcW w:w="1640" w:type="dxa"/>
             <w:vMerge w:val="continue"/>
-            <w:tcBorders/>
           </w:tcPr>
           <w:p>
             <w:pPr>
@@ -7755,7 +7939,9 @@
             <w:insideV w:val="single" w:color="auto" w:sz="4" w:space="0"/>
           </w:tblBorders>
           <w:tblCellMar>
+            <w:top w:w="0" w:type="dxa"/>
             <w:left w:w="108" w:type="dxa"/>
+            <w:bottom w:w="0" w:type="dxa"/>
             <w:right w:w="108" w:type="dxa"/>
           </w:tblCellMar>
         </w:tblPrEx>
@@ -7763,7 +7949,6 @@
           <w:tcPr>
             <w:tcW w:w="1640" w:type="dxa"/>
             <w:vMerge w:val="continue"/>
-            <w:tcBorders/>
           </w:tcPr>
           <w:p>
             <w:pPr>
@@ -7850,6 +8035,244 @@
                 <w:lang w:val="en" w:eastAsia="zh-CN"/>
               </w:rPr>
               <w:t>不查看路由表，直接将数据发送给局域网内的主机</w:t>
+            </w:r>
+          </w:p>
+        </w:tc>
+      </w:tr>
+      <w:tr>
+        <w:tblPrEx>
+          <w:tblBorders>
+            <w:top w:val="single" w:color="auto" w:sz="4" w:space="0"/>
+            <w:left w:val="single" w:color="auto" w:sz="4" w:space="0"/>
+            <w:bottom w:val="single" w:color="auto" w:sz="4" w:space="0"/>
+            <w:right w:val="single" w:color="auto" w:sz="4" w:space="0"/>
+            <w:insideH w:val="single" w:color="auto" w:sz="4" w:space="0"/>
+            <w:insideV w:val="single" w:color="auto" w:sz="4" w:space="0"/>
+          </w:tblBorders>
+          <w:tblCellMar>
+            <w:top w:w="0" w:type="dxa"/>
+            <w:left w:w="108" w:type="dxa"/>
+            <w:bottom w:w="0" w:type="dxa"/>
+            <w:right w:w="108" w:type="dxa"/>
+          </w:tblCellMar>
+        </w:tblPrEx>
+        <w:tc>
+          <w:tcPr>
+            <w:tcW w:w="1640" w:type="dxa"/>
+            <w:vMerge w:val="continue"/>
+          </w:tcPr>
+          <w:p>
+            <w:pPr>
+              <w:jc w:val="center"/>
+              <w:rPr>
+                <w:rFonts w:hint="default"/>
+                <w:vertAlign w:val="baseline"/>
+                <w:lang w:val="en" w:eastAsia="zh-CN"/>
+              </w:rPr>
+            </w:pPr>
+          </w:p>
+        </w:tc>
+        <w:tc>
+          <w:tcPr>
+            <w:tcW w:w="2520" w:type="dxa"/>
+          </w:tcPr>
+          <w:p>
+            <w:pPr>
+              <w:jc w:val="center"/>
+              <w:rPr>
+                <w:rFonts w:hint="default"/>
+                <w:vertAlign w:val="baseline"/>
+                <w:lang w:val="en" w:eastAsia="zh-CN"/>
+              </w:rPr>
+            </w:pPr>
+            <w:r>
+              <w:rPr>
+                <w:rFonts w:hint="eastAsia"/>
+                <w:vertAlign w:val="baseline"/>
+                <w:lang w:val="en-US" w:eastAsia="zh-CN"/>
+              </w:rPr>
+              <w:t>SO</w:t>
+            </w:r>
+            <w:r>
+              <w:rPr>
+                <w:rFonts w:hint="default"/>
+                <w:vertAlign w:val="baseline"/>
+                <w:lang w:val="en" w:eastAsia="zh-CN"/>
+              </w:rPr>
+              <w:t>_RCVBUF</w:t>
+            </w:r>
+          </w:p>
+        </w:tc>
+        <w:tc>
+          <w:tcPr>
+            <w:tcW w:w="1170" w:type="dxa"/>
+          </w:tcPr>
+          <w:p>
+            <w:pPr>
+              <w:jc w:val="center"/>
+              <w:rPr>
+                <w:rFonts w:hint="default"/>
+                <w:vertAlign w:val="baseline"/>
+                <w:lang w:val="en" w:eastAsia="zh-CN"/>
+              </w:rPr>
+            </w:pPr>
+            <w:r>
+              <w:rPr>
+                <w:rFonts w:hint="default"/>
+                <w:vertAlign w:val="baseline"/>
+                <w:lang w:val="en" w:eastAsia="zh-CN"/>
+              </w:rPr>
+              <w:t>int</w:t>
+            </w:r>
+          </w:p>
+        </w:tc>
+        <w:tc>
+          <w:tcPr>
+            <w:tcW w:w="3192" w:type="dxa"/>
+          </w:tcPr>
+          <w:p>
+            <w:pPr>
+              <w:jc w:val="center"/>
+              <w:rPr>
+                <w:rFonts w:hint="default"/>
+                <w:vertAlign w:val="baseline"/>
+                <w:lang w:val="en-US" w:eastAsia="zh-CN"/>
+              </w:rPr>
+            </w:pPr>
+            <w:r>
+              <w:rPr>
+                <w:rFonts w:hint="default"/>
+                <w:vertAlign w:val="baseline"/>
+                <w:lang w:val="en" w:eastAsia="zh-CN"/>
+              </w:rPr>
+              <w:t>TC</w:t>
+            </w:r>
+            <w:r>
+              <w:rPr>
+                <w:rFonts w:hint="eastAsia"/>
+                <w:vertAlign w:val="baseline"/>
+                <w:lang w:val="en-US" w:eastAsia="zh-CN"/>
+              </w:rPr>
+              <w:t>P接收缓存区大小</w:t>
+            </w:r>
+          </w:p>
+        </w:tc>
+      </w:tr>
+      <w:tr>
+        <w:tblPrEx>
+          <w:tblBorders>
+            <w:top w:val="single" w:color="auto" w:sz="4" w:space="0"/>
+            <w:left w:val="single" w:color="auto" w:sz="4" w:space="0"/>
+            <w:bottom w:val="single" w:color="auto" w:sz="4" w:space="0"/>
+            <w:right w:val="single" w:color="auto" w:sz="4" w:space="0"/>
+            <w:insideH w:val="single" w:color="auto" w:sz="4" w:space="0"/>
+            <w:insideV w:val="single" w:color="auto" w:sz="4" w:space="0"/>
+          </w:tblBorders>
+          <w:tblCellMar>
+            <w:top w:w="0" w:type="dxa"/>
+            <w:left w:w="108" w:type="dxa"/>
+            <w:bottom w:w="0" w:type="dxa"/>
+            <w:right w:w="108" w:type="dxa"/>
+          </w:tblCellMar>
+        </w:tblPrEx>
+        <w:tc>
+          <w:tcPr>
+            <w:tcW w:w="1640" w:type="dxa"/>
+            <w:vMerge w:val="continue"/>
+          </w:tcPr>
+          <w:p>
+            <w:pPr>
+              <w:jc w:val="center"/>
+              <w:rPr>
+                <w:rFonts w:hint="default"/>
+                <w:vertAlign w:val="baseline"/>
+                <w:lang w:val="en" w:eastAsia="zh-CN"/>
+              </w:rPr>
+            </w:pPr>
+          </w:p>
+        </w:tc>
+        <w:tc>
+          <w:tcPr>
+            <w:tcW w:w="2520" w:type="dxa"/>
+          </w:tcPr>
+          <w:p>
+            <w:pPr>
+              <w:jc w:val="center"/>
+              <w:rPr>
+                <w:rFonts w:hint="default"/>
+                <w:vertAlign w:val="baseline"/>
+                <w:lang w:val="en" w:eastAsia="zh-CN"/>
+              </w:rPr>
+            </w:pPr>
+            <w:r>
+              <w:rPr>
+                <w:rFonts w:hint="eastAsia"/>
+                <w:vertAlign w:val="baseline"/>
+                <w:lang w:val="en-US" w:eastAsia="zh-CN"/>
+              </w:rPr>
+              <w:t>SO</w:t>
+            </w:r>
+            <w:r>
+              <w:rPr>
+                <w:rFonts w:hint="default"/>
+                <w:vertAlign w:val="baseline"/>
+                <w:lang w:val="en" w:eastAsia="zh-CN"/>
+              </w:rPr>
+              <w:t>_SNDBUF</w:t>
+            </w:r>
+          </w:p>
+        </w:tc>
+        <w:tc>
+          <w:tcPr>
+            <w:tcW w:w="1170" w:type="dxa"/>
+          </w:tcPr>
+          <w:p>
+            <w:pPr>
+              <w:jc w:val="center"/>
+              <w:rPr>
+                <w:rFonts w:hint="default"/>
+                <w:vertAlign w:val="baseline"/>
+                <w:lang w:val="en" w:eastAsia="zh-CN"/>
+              </w:rPr>
+            </w:pPr>
+            <w:r>
+              <w:rPr>
+                <w:rFonts w:hint="default"/>
+                <w:vertAlign w:val="baseline"/>
+                <w:lang w:val="en" w:eastAsia="zh-CN"/>
+              </w:rPr>
+              <w:t>int</w:t>
+            </w:r>
+          </w:p>
+        </w:tc>
+        <w:tc>
+          <w:tcPr>
+            <w:tcW w:w="3192" w:type="dxa"/>
+          </w:tcPr>
+          <w:p>
+            <w:pPr>
+              <w:jc w:val="center"/>
+              <w:rPr>
+                <w:rFonts w:hint="default"/>
+                <w:vertAlign w:val="baseline"/>
+                <w:lang w:val="en" w:eastAsia="zh-CN"/>
+              </w:rPr>
+            </w:pPr>
+            <w:r>
+              <w:rPr>
+                <w:rFonts w:hint="default"/>
+                <w:vertAlign w:val="baseline"/>
+                <w:lang w:val="en" w:eastAsia="zh-CN"/>
+              </w:rPr>
+              <w:t>TCP</w:t>
+            </w:r>
+            <w:r>
+              <w:rPr>
+                <w:rFonts w:hint="eastAsia"/>
+                <w:vertAlign w:val="baseline"/>
+                <w:lang w:val="en" w:eastAsia="zh-CN"/>
+              </w:rPr>
+              <w:t>发送缓存区大小</w:t>
             </w:r>
           </w:p>
         </w:tc>
@@ -7869,7 +8292,6 @@
           <w:tcPr>
             <w:tcW w:w="1640" w:type="dxa"/>
             <w:vMerge w:val="continue"/>
-            <w:tcBorders/>
           </w:tcPr>
           <w:p>
             <w:pPr>
@@ -7909,7 +8331,7 @@
                 <w:vertAlign w:val="baseline"/>
                 <w:lang w:val="en" w:eastAsia="zh-CN"/>
               </w:rPr>
-              <w:t>_RCVBUF</w:t>
+              <w:t>_KEEPALIVE</w:t>
             </w:r>
           </w:p>
         </w:tc>
@@ -7946,24 +8368,16 @@
               <w:rPr>
                 <w:rFonts w:hint="default"/>
                 <w:vertAlign w:val="baseline"/>
-                <w:lang w:val="en-US" w:eastAsia="zh-CN"/>
+                <w:lang w:val="en" w:eastAsia="zh-CN"/>
               </w:rPr>
             </w:pPr>
             <w:r>
               <w:rPr>
-                <w:rFonts w:hint="default"/>
-                <w:vertAlign w:val="baseline"/>
-                <w:lang w:val="en" w:eastAsia="zh-CN"/>
-              </w:rPr>
-              <w:t>TC</w:t>
-            </w:r>
-            <w:r>
-              <w:rPr>
                 <w:rFonts w:hint="eastAsia"/>
                 <w:vertAlign w:val="baseline"/>
-                <w:lang w:val="en-US" w:eastAsia="zh-CN"/>
-              </w:rPr>
-              <w:t>P接收缓存区大小</w:t>
+                <w:lang w:val="en" w:eastAsia="zh-CN"/>
+              </w:rPr>
+              <w:t>发送周期性保活</w:t>
             </w:r>
           </w:p>
         </w:tc>
@@ -7979,7 +8393,9 @@
             <w:insideV w:val="single" w:color="auto" w:sz="4" w:space="0"/>
           </w:tblBorders>
           <w:tblCellMar>
+            <w:top w:w="0" w:type="dxa"/>
             <w:left w:w="108" w:type="dxa"/>
+            <w:bottom w:w="0" w:type="dxa"/>
             <w:right w:w="108" w:type="dxa"/>
           </w:tblCellMar>
         </w:tblPrEx>
@@ -7987,7 +8403,6 @@
           <w:tcPr>
             <w:tcW w:w="1640" w:type="dxa"/>
             <w:vMerge w:val="continue"/>
-            <w:tcBorders/>
           </w:tcPr>
           <w:p>
             <w:pPr>
@@ -8027,7 +8442,7 @@
                 <w:vertAlign w:val="baseline"/>
                 <w:lang w:val="en" w:eastAsia="zh-CN"/>
               </w:rPr>
-              <w:t>_SNDBUF</w:t>
+              <w:t>_OOBINLINE</w:t>
             </w:r>
           </w:p>
         </w:tc>
@@ -8069,6 +8484,254 @@
             </w:pPr>
             <w:r>
               <w:rPr>
+                <w:rFonts w:hint="eastAsia"/>
+                <w:vertAlign w:val="baseline"/>
+                <w:lang w:val="en" w:eastAsia="zh-CN"/>
+              </w:rPr>
+              <w:t>接收到的带外数据将存储到普通数据输入队列中，此时我们不能使用</w:t>
+            </w:r>
+            <w:r>
+              <w:rPr>
+                <w:rFonts w:hint="eastAsia"/>
+                <w:vertAlign w:val="baseline"/>
+                <w:lang w:val="en-US" w:eastAsia="zh-CN"/>
+              </w:rPr>
+              <w:t>MS</w:t>
+            </w:r>
+            <w:r>
+              <w:rPr>
+                <w:rFonts w:hint="default"/>
+                <w:vertAlign w:val="baseline"/>
+                <w:lang w:val="en" w:eastAsia="zh-CN"/>
+              </w:rPr>
+              <w:t>G_OOB</w:t>
+            </w:r>
+            <w:r>
+              <w:rPr>
+                <w:rFonts w:hint="eastAsia"/>
+                <w:vertAlign w:val="baseline"/>
+                <w:lang w:val="en" w:eastAsia="zh-CN"/>
+              </w:rPr>
+              <w:t>标志读取带外数据应该像普通数据一样读取</w:t>
+            </w:r>
+          </w:p>
+        </w:tc>
+      </w:tr>
+      <w:tr>
+        <w:tblPrEx>
+          <w:tblBorders>
+            <w:top w:val="single" w:color="auto" w:sz="4" w:space="0"/>
+            <w:left w:val="single" w:color="auto" w:sz="4" w:space="0"/>
+            <w:bottom w:val="single" w:color="auto" w:sz="4" w:space="0"/>
+            <w:right w:val="single" w:color="auto" w:sz="4" w:space="0"/>
+            <w:insideH w:val="single" w:color="auto" w:sz="4" w:space="0"/>
+            <w:insideV w:val="single" w:color="auto" w:sz="4" w:space="0"/>
+          </w:tblBorders>
+          <w:tblCellMar>
+            <w:top w:w="0" w:type="dxa"/>
+            <w:left w:w="108" w:type="dxa"/>
+            <w:bottom w:w="0" w:type="dxa"/>
+            <w:right w:w="108" w:type="dxa"/>
+          </w:tblCellMar>
+        </w:tblPrEx>
+        <w:tc>
+          <w:tcPr>
+            <w:tcW w:w="1640" w:type="dxa"/>
+            <w:vMerge w:val="continue"/>
+          </w:tcPr>
+          <w:p>
+            <w:pPr>
+              <w:jc w:val="center"/>
+              <w:rPr>
+                <w:rFonts w:hint="default"/>
+                <w:vertAlign w:val="baseline"/>
+                <w:lang w:val="en" w:eastAsia="zh-CN"/>
+              </w:rPr>
+            </w:pPr>
+          </w:p>
+        </w:tc>
+        <w:tc>
+          <w:tcPr>
+            <w:tcW w:w="2520" w:type="dxa"/>
+          </w:tcPr>
+          <w:p>
+            <w:pPr>
+              <w:ind w:firstLine="407" w:firstLineChars="0"/>
+              <w:jc w:val="center"/>
+              <w:rPr>
+                <w:rFonts w:hint="default"/>
+                <w:vertAlign w:val="baseline"/>
+                <w:lang w:val="en" w:eastAsia="zh-CN"/>
+              </w:rPr>
+            </w:pPr>
+            <w:r>
+              <w:rPr>
+                <w:rFonts w:hint="eastAsia"/>
+                <w:vertAlign w:val="baseline"/>
+                <w:lang w:val="en-US" w:eastAsia="zh-CN"/>
+              </w:rPr>
+              <w:t>SO</w:t>
+            </w:r>
+            <w:r>
+              <w:rPr>
+                <w:rFonts w:hint="default"/>
+                <w:vertAlign w:val="baseline"/>
+                <w:lang w:val="en" w:eastAsia="zh-CN"/>
+              </w:rPr>
+              <w:t>_LINGER</w:t>
+            </w:r>
+          </w:p>
+        </w:tc>
+        <w:tc>
+          <w:tcPr>
+            <w:tcW w:w="1170" w:type="dxa"/>
+          </w:tcPr>
+          <w:p>
+            <w:pPr>
+              <w:jc w:val="center"/>
+              <w:rPr>
+                <w:rFonts w:hint="default"/>
+                <w:vertAlign w:val="baseline"/>
+                <w:lang w:val="en" w:eastAsia="zh-CN"/>
+              </w:rPr>
+            </w:pPr>
+            <w:r>
+              <w:rPr>
+                <w:rFonts w:hint="default"/>
+                <w:vertAlign w:val="baseline"/>
+                <w:lang w:val="en" w:eastAsia="zh-CN"/>
+              </w:rPr>
+              <w:t>linger</w:t>
+            </w:r>
+          </w:p>
+        </w:tc>
+        <w:tc>
+          <w:tcPr>
+            <w:tcW w:w="3192" w:type="dxa"/>
+          </w:tcPr>
+          <w:p>
+            <w:pPr>
+              <w:jc w:val="center"/>
+              <w:rPr>
+                <w:rFonts w:hint="default"/>
+                <w:vertAlign w:val="baseline"/>
+                <w:lang w:val="en" w:eastAsia="zh-CN"/>
+              </w:rPr>
+            </w:pPr>
+            <w:r>
+              <w:rPr>
+                <w:rFonts w:hint="eastAsia"/>
+                <w:vertAlign w:val="baseline"/>
+                <w:lang w:val="en" w:eastAsia="zh-CN"/>
+              </w:rPr>
+              <w:t>若有数据待发送延迟关闭</w:t>
+            </w:r>
+          </w:p>
+        </w:tc>
+      </w:tr>
+      <w:tr>
+        <w:tblPrEx>
+          <w:tblBorders>
+            <w:top w:val="single" w:color="auto" w:sz="4" w:space="0"/>
+            <w:left w:val="single" w:color="auto" w:sz="4" w:space="0"/>
+            <w:bottom w:val="single" w:color="auto" w:sz="4" w:space="0"/>
+            <w:right w:val="single" w:color="auto" w:sz="4" w:space="0"/>
+            <w:insideH w:val="single" w:color="auto" w:sz="4" w:space="0"/>
+            <w:insideV w:val="single" w:color="auto" w:sz="4" w:space="0"/>
+          </w:tblBorders>
+          <w:tblCellMar>
+            <w:top w:w="0" w:type="dxa"/>
+            <w:left w:w="108" w:type="dxa"/>
+            <w:bottom w:w="0" w:type="dxa"/>
+            <w:right w:w="108" w:type="dxa"/>
+          </w:tblCellMar>
+        </w:tblPrEx>
+        <w:tc>
+          <w:tcPr>
+            <w:tcW w:w="1640" w:type="dxa"/>
+            <w:vMerge w:val="continue"/>
+          </w:tcPr>
+          <w:p>
+            <w:pPr>
+              <w:jc w:val="center"/>
+              <w:rPr>
+                <w:rFonts w:hint="default"/>
+                <w:vertAlign w:val="baseline"/>
+                <w:lang w:val="en" w:eastAsia="zh-CN"/>
+              </w:rPr>
+            </w:pPr>
+          </w:p>
+        </w:tc>
+        <w:tc>
+          <w:tcPr>
+            <w:tcW w:w="2520" w:type="dxa"/>
+          </w:tcPr>
+          <w:p>
+            <w:pPr>
+              <w:ind w:firstLine="407" w:firstLineChars="0"/>
+              <w:jc w:val="center"/>
+              <w:rPr>
+                <w:rFonts w:hint="default"/>
+                <w:vertAlign w:val="baseline"/>
+                <w:lang w:val="en" w:eastAsia="zh-CN"/>
+              </w:rPr>
+            </w:pPr>
+            <w:r>
+              <w:rPr>
+                <w:rFonts w:hint="eastAsia"/>
+                <w:vertAlign w:val="baseline"/>
+                <w:lang w:val="en-US" w:eastAsia="zh-CN"/>
+              </w:rPr>
+              <w:t>SO</w:t>
+            </w:r>
+            <w:r>
+              <w:rPr>
+                <w:rFonts w:hint="default"/>
+                <w:vertAlign w:val="baseline"/>
+                <w:lang w:val="en" w:eastAsia="zh-CN"/>
+              </w:rPr>
+              <w:t>_RCVLOEAT</w:t>
+            </w:r>
+          </w:p>
+        </w:tc>
+        <w:tc>
+          <w:tcPr>
+            <w:tcW w:w="1170" w:type="dxa"/>
+          </w:tcPr>
+          <w:p>
+            <w:pPr>
+              <w:jc w:val="center"/>
+              <w:rPr>
+                <w:rFonts w:hint="default"/>
+                <w:vertAlign w:val="baseline"/>
+                <w:lang w:val="en" w:eastAsia="zh-CN"/>
+              </w:rPr>
+            </w:pPr>
+            <w:r>
+              <w:rPr>
+                <w:rFonts w:hint="default"/>
+                <w:vertAlign w:val="baseline"/>
+                <w:lang w:val="en" w:eastAsia="zh-CN"/>
+              </w:rPr>
+              <w:t>int</w:t>
+            </w:r>
+          </w:p>
+        </w:tc>
+        <w:tc>
+          <w:tcPr>
+            <w:tcW w:w="3192" w:type="dxa"/>
+          </w:tcPr>
+          <w:p>
+            <w:pPr>
+              <w:jc w:val="center"/>
+              <w:rPr>
+                <w:rFonts w:hint="default"/>
+                <w:vertAlign w:val="baseline"/>
+                <w:lang w:val="en" w:eastAsia="zh-CN"/>
+              </w:rPr>
+            </w:pPr>
+            <w:r>
+              <w:rPr>
                 <w:rFonts w:hint="default"/>
                 <w:vertAlign w:val="baseline"/>
                 <w:lang w:val="en" w:eastAsia="zh-CN"/>
@@ -8081,7 +8744,7 @@
                 <w:vertAlign w:val="baseline"/>
                 <w:lang w:val="en" w:eastAsia="zh-CN"/>
               </w:rPr>
-              <w:t>发送缓存区大小</w:t>
+              <w:t>接收缓存区低水位标记</w:t>
             </w:r>
           </w:p>
         </w:tc>
@@ -8101,7 +8764,6 @@
           <w:tcPr>
             <w:tcW w:w="1640" w:type="dxa"/>
             <w:vMerge w:val="continue"/>
-            <w:tcBorders/>
           </w:tcPr>
           <w:p>
             <w:pPr>
@@ -8120,6 +8782,7 @@
           </w:tcPr>
           <w:p>
             <w:pPr>
+              <w:ind w:firstLine="407" w:firstLineChars="0"/>
               <w:jc w:val="center"/>
               <w:rPr>
                 <w:rFonts w:hint="default"/>
@@ -8141,7 +8804,7 @@
                 <w:vertAlign w:val="baseline"/>
                 <w:lang w:val="en" w:eastAsia="zh-CN"/>
               </w:rPr>
-              <w:t>_KEEPALIVE</w:t>
+              <w:t>_SNDLOWAT</w:t>
             </w:r>
           </w:p>
         </w:tc>
@@ -8183,11 +8846,19 @@
             </w:pPr>
             <w:r>
               <w:rPr>
+                <w:rFonts w:hint="default"/>
+                <w:vertAlign w:val="baseline"/>
+                <w:lang w:val="en" w:eastAsia="zh-CN"/>
+              </w:rPr>
+              <w:t>TCP</w:t>
+            </w:r>
+            <w:r>
+              <w:rPr>
                 <w:rFonts w:hint="eastAsia"/>
                 <w:vertAlign w:val="baseline"/>
                 <w:lang w:val="en" w:eastAsia="zh-CN"/>
               </w:rPr>
-              <w:t>发送周期性保活</w:t>
+              <w:t>发送区低水位标记</w:t>
             </w:r>
           </w:p>
         </w:tc>
@@ -8203,7 +8874,9 @@
             <w:insideV w:val="single" w:color="auto" w:sz="4" w:space="0"/>
           </w:tblBorders>
           <w:tblCellMar>
+            <w:top w:w="0" w:type="dxa"/>
             <w:left w:w="108" w:type="dxa"/>
+            <w:bottom w:w="0" w:type="dxa"/>
             <w:right w:w="108" w:type="dxa"/>
           </w:tblCellMar>
         </w:tblPrEx>
@@ -8211,7 +8884,6 @@
           <w:tcPr>
             <w:tcW w:w="1640" w:type="dxa"/>
             <w:vMerge w:val="continue"/>
-            <w:tcBorders/>
           </w:tcPr>
           <w:p>
             <w:pPr>
@@ -8230,6 +8902,7 @@
           </w:tcPr>
           <w:p>
             <w:pPr>
+              <w:ind w:firstLine="407" w:firstLineChars="0"/>
               <w:jc w:val="center"/>
               <w:rPr>
                 <w:rFonts w:hint="default"/>
@@ -8251,7 +8924,7 @@
                 <w:vertAlign w:val="baseline"/>
                 <w:lang w:val="en" w:eastAsia="zh-CN"/>
               </w:rPr>
-              <w:t>_OOBINLINE</w:t>
+              <w:t>_RCVTIMEO</w:t>
             </w:r>
           </w:p>
         </w:tc>
@@ -8274,7 +8947,7 @@
                 <w:vertAlign w:val="baseline"/>
                 <w:lang w:val="en" w:eastAsia="zh-CN"/>
               </w:rPr>
-              <w:t>int</w:t>
+              <w:t>timeval</w:t>
             </w:r>
           </w:p>
         </w:tc>
@@ -8286,7 +8959,7 @@
             <w:pPr>
               <w:jc w:val="center"/>
               <w:rPr>
-                <w:rFonts w:hint="default"/>
+                <w:rFonts w:hint="eastAsia"/>
                 <w:vertAlign w:val="baseline"/>
                 <w:lang w:val="en" w:eastAsia="zh-CN"/>
               </w:rPr>
@@ -8297,31 +8970,239 @@
                 <w:vertAlign w:val="baseline"/>
                 <w:lang w:val="en" w:eastAsia="zh-CN"/>
               </w:rPr>
-              <w:t>接收到的带外数据将存储到普通数据输入队列中，此时我们不能使用</w:t>
-            </w:r>
+              <w:t>接收数据超时</w:t>
+            </w:r>
+          </w:p>
+        </w:tc>
+      </w:tr>
+      <w:tr>
+        <w:tblPrEx>
+          <w:tblBorders>
+            <w:top w:val="single" w:color="auto" w:sz="4" w:space="0"/>
+            <w:left w:val="single" w:color="auto" w:sz="4" w:space="0"/>
+            <w:bottom w:val="single" w:color="auto" w:sz="4" w:space="0"/>
+            <w:right w:val="single" w:color="auto" w:sz="4" w:space="0"/>
+            <w:insideH w:val="single" w:color="auto" w:sz="4" w:space="0"/>
+            <w:insideV w:val="single" w:color="auto" w:sz="4" w:space="0"/>
+          </w:tblBorders>
+          <w:tblCellMar>
+            <w:top w:w="0" w:type="dxa"/>
+            <w:left w:w="108" w:type="dxa"/>
+            <w:bottom w:w="0" w:type="dxa"/>
+            <w:right w:w="108" w:type="dxa"/>
+          </w:tblCellMar>
+        </w:tblPrEx>
+        <w:tc>
+          <w:tcPr>
+            <w:tcW w:w="1640" w:type="dxa"/>
+            <w:vMerge w:val="continue"/>
+          </w:tcPr>
+          <w:p>
+            <w:pPr>
+              <w:jc w:val="center"/>
+              <w:rPr>
+                <w:rFonts w:hint="default"/>
+                <w:vertAlign w:val="baseline"/>
+                <w:lang w:val="en" w:eastAsia="zh-CN"/>
+              </w:rPr>
+            </w:pPr>
+          </w:p>
+        </w:tc>
+        <w:tc>
+          <w:tcPr>
+            <w:tcW w:w="2520" w:type="dxa"/>
+          </w:tcPr>
+          <w:p>
+            <w:pPr>
+              <w:ind w:firstLine="407" w:firstLineChars="0"/>
+              <w:jc w:val="center"/>
+              <w:rPr>
+                <w:rFonts w:hint="default"/>
+                <w:vertAlign w:val="baseline"/>
+                <w:lang w:val="en" w:eastAsia="zh-CN"/>
+              </w:rPr>
+            </w:pPr>
             <w:r>
               <w:rPr>
                 <w:rFonts w:hint="eastAsia"/>
                 <w:vertAlign w:val="baseline"/>
                 <w:lang w:val="en-US" w:eastAsia="zh-CN"/>
               </w:rPr>
-              <w:t>MS</w:t>
-            </w:r>
-            <w:r>
-              <w:rPr>
-                <w:rFonts w:hint="default"/>
-                <w:vertAlign w:val="baseline"/>
-                <w:lang w:val="en" w:eastAsia="zh-CN"/>
-              </w:rPr>
-              <w:t>G_OOB</w:t>
-            </w:r>
-            <w:r>
+              <w:t>SO</w:t>
+            </w:r>
+            <w:r>
+              <w:rPr>
+                <w:rFonts w:hint="default"/>
+                <w:vertAlign w:val="baseline"/>
+                <w:lang w:val="en" w:eastAsia="zh-CN"/>
+              </w:rPr>
+              <w:t>_SNDTIMEO</w:t>
+            </w:r>
+          </w:p>
+        </w:tc>
+        <w:tc>
+          <w:tcPr>
+            <w:tcW w:w="1170" w:type="dxa"/>
+          </w:tcPr>
+          <w:p>
+            <w:pPr>
+              <w:jc w:val="center"/>
+              <w:rPr>
+                <w:rFonts w:hint="default"/>
+                <w:vertAlign w:val="baseline"/>
+                <w:lang w:val="en" w:eastAsia="zh-CN"/>
+              </w:rPr>
+            </w:pPr>
+            <w:r>
+              <w:rPr>
+                <w:rFonts w:hint="default"/>
+                <w:vertAlign w:val="baseline"/>
+                <w:lang w:val="en" w:eastAsia="zh-CN"/>
+              </w:rPr>
+              <w:t>timeval</w:t>
+            </w:r>
+          </w:p>
+        </w:tc>
+        <w:tc>
+          <w:tcPr>
+            <w:tcW w:w="3192" w:type="dxa"/>
+          </w:tcPr>
+          <w:p>
+            <w:pPr>
+              <w:jc w:val="center"/>
               <w:rPr>
                 <w:rFonts w:hint="eastAsia"/>
                 <w:vertAlign w:val="baseline"/>
                 <w:lang w:val="en" w:eastAsia="zh-CN"/>
               </w:rPr>
-              <w:t>标志读取带外数据应该像普通数据一样读取</w:t>
+            </w:pPr>
+            <w:r>
+              <w:rPr>
+                <w:rFonts w:hint="eastAsia"/>
+                <w:vertAlign w:val="baseline"/>
+                <w:lang w:val="en" w:eastAsia="zh-CN"/>
+              </w:rPr>
+              <w:t>发送数据超时</w:t>
+            </w:r>
+          </w:p>
+        </w:tc>
+      </w:tr>
+      <w:tr>
+        <w:tblPrEx>
+          <w:tblBorders>
+            <w:top w:val="single" w:color="auto" w:sz="4" w:space="0"/>
+            <w:left w:val="single" w:color="auto" w:sz="4" w:space="0"/>
+            <w:bottom w:val="single" w:color="auto" w:sz="4" w:space="0"/>
+            <w:right w:val="single" w:color="auto" w:sz="4" w:space="0"/>
+            <w:insideH w:val="single" w:color="auto" w:sz="4" w:space="0"/>
+            <w:insideV w:val="single" w:color="auto" w:sz="4" w:space="0"/>
+          </w:tblBorders>
+          <w:tblCellMar>
+            <w:top w:w="0" w:type="dxa"/>
+            <w:left w:w="108" w:type="dxa"/>
+            <w:bottom w:w="0" w:type="dxa"/>
+            <w:right w:w="108" w:type="dxa"/>
+          </w:tblCellMar>
+        </w:tblPrEx>
+        <w:tc>
+          <w:tcPr>
+            <w:tcW w:w="1640" w:type="dxa"/>
+            <w:vMerge w:val="restart"/>
+          </w:tcPr>
+          <w:p>
+            <w:pPr>
+              <w:jc w:val="center"/>
+              <w:rPr>
+                <w:rFonts w:hint="default"/>
+                <w:vertAlign w:val="baseline"/>
+                <w:lang w:val="en" w:eastAsia="zh-CN"/>
+              </w:rPr>
+            </w:pPr>
+            <w:r>
+              <w:rPr>
+                <w:rFonts w:hint="eastAsia"/>
+                <w:vertAlign w:val="baseline"/>
+                <w:lang w:val="en-US" w:eastAsia="zh-CN"/>
+              </w:rPr>
+              <w:t>IP</w:t>
+            </w:r>
+            <w:r>
+              <w:rPr>
+                <w:rFonts w:hint="default"/>
+                <w:vertAlign w:val="baseline"/>
+                <w:lang w:val="en" w:eastAsia="zh-CN"/>
+              </w:rPr>
+              <w:t>PROTO_IP</w:t>
+            </w:r>
+          </w:p>
+        </w:tc>
+        <w:tc>
+          <w:tcPr>
+            <w:tcW w:w="2520" w:type="dxa"/>
+          </w:tcPr>
+          <w:p>
+            <w:pPr>
+              <w:ind w:firstLine="407" w:firstLineChars="0"/>
+              <w:jc w:val="center"/>
+              <w:rPr>
+                <w:rFonts w:hint="default"/>
+                <w:vertAlign w:val="baseline"/>
+                <w:lang w:val="en" w:eastAsia="zh-CN"/>
+              </w:rPr>
+            </w:pPr>
+            <w:r>
+              <w:rPr>
+                <w:rFonts w:hint="default"/>
+                <w:vertAlign w:val="baseline"/>
+                <w:lang w:val="en" w:eastAsia="zh-CN"/>
+              </w:rPr>
+              <w:t>IP_TOS</w:t>
+            </w:r>
+          </w:p>
+        </w:tc>
+        <w:tc>
+          <w:tcPr>
+            <w:tcW w:w="1170" w:type="dxa"/>
+          </w:tcPr>
+          <w:p>
+            <w:pPr>
+              <w:jc w:val="center"/>
+              <w:rPr>
+                <w:rFonts w:hint="default"/>
+                <w:vertAlign w:val="baseline"/>
+                <w:lang w:val="en" w:eastAsia="zh-CN"/>
+              </w:rPr>
+            </w:pPr>
+            <w:r>
+              <w:rPr>
+                <w:rFonts w:hint="default"/>
+                <w:vertAlign w:val="baseline"/>
+                <w:lang w:val="en" w:eastAsia="zh-CN"/>
+              </w:rPr>
+              <w:t>int</w:t>
+            </w:r>
+          </w:p>
+        </w:tc>
+        <w:tc>
+          <w:tcPr>
+            <w:tcW w:w="3192" w:type="dxa"/>
+          </w:tcPr>
+          <w:p>
+            <w:pPr>
+              <w:jc w:val="center"/>
+              <w:rPr>
+                <w:rFonts w:hint="eastAsia"/>
+                <w:vertAlign w:val="baseline"/>
+                <w:lang w:val="en" w:eastAsia="zh-CN"/>
+              </w:rPr>
+            </w:pPr>
+            <w:r>
+              <w:rPr>
+                <w:rFonts w:hint="eastAsia"/>
+                <w:vertAlign w:val="baseline"/>
+                <w:lang w:val="en" w:eastAsia="zh-CN"/>
+              </w:rPr>
+              <w:t>服务类型</w:t>
             </w:r>
           </w:p>
         </w:tc>
@@ -8341,7 +9222,6 @@
           <w:tcPr>
             <w:tcW w:w="1640" w:type="dxa"/>
             <w:vMerge w:val="continue"/>
-            <w:tcBorders/>
           </w:tcPr>
           <w:p>
             <w:pPr>
@@ -8374,15 +9254,15 @@
                 <w:vertAlign w:val="baseline"/>
                 <w:lang w:val="en-US" w:eastAsia="zh-CN"/>
               </w:rPr>
-              <w:t>SO</w:t>
-            </w:r>
-            <w:r>
-              <w:rPr>
-                <w:rFonts w:hint="default"/>
-                <w:vertAlign w:val="baseline"/>
-                <w:lang w:val="en" w:eastAsia="zh-CN"/>
-              </w:rPr>
-              <w:t>_LINGER</w:t>
+              <w:t>IP</w:t>
+            </w:r>
+            <w:r>
+              <w:rPr>
+                <w:rFonts w:hint="default"/>
+                <w:vertAlign w:val="baseline"/>
+                <w:lang w:val="en" w:eastAsia="zh-CN"/>
+              </w:rPr>
+              <w:t>_TTL</w:t>
             </w:r>
           </w:p>
         </w:tc>
@@ -8405,7 +9285,7 @@
                 <w:vertAlign w:val="baseline"/>
                 <w:lang w:val="en" w:eastAsia="zh-CN"/>
               </w:rPr>
-              <w:t>linger</w:t>
+              <w:t>int</w:t>
             </w:r>
           </w:p>
         </w:tc>
@@ -8428,7 +9308,7 @@
                 <w:vertAlign w:val="baseline"/>
                 <w:lang w:val="en" w:eastAsia="zh-CN"/>
               </w:rPr>
-              <w:t>若有数据待发送延迟关闭</w:t>
+              <w:t>存活时间</w:t>
             </w:r>
           </w:p>
         </w:tc>
@@ -8444,7 +9324,137 @@
             <w:insideV w:val="single" w:color="auto" w:sz="4" w:space="0"/>
           </w:tblBorders>
           <w:tblCellMar>
+            <w:top w:w="0" w:type="dxa"/>
             <w:left w:w="108" w:type="dxa"/>
+            <w:bottom w:w="0" w:type="dxa"/>
+            <w:right w:w="108" w:type="dxa"/>
+          </w:tblCellMar>
+        </w:tblPrEx>
+        <w:tc>
+          <w:tcPr>
+            <w:tcW w:w="1640" w:type="dxa"/>
+            <w:vMerge w:val="restart"/>
+          </w:tcPr>
+          <w:p>
+            <w:pPr>
+              <w:jc w:val="center"/>
+              <w:rPr>
+                <w:rFonts w:hint="default"/>
+                <w:vertAlign w:val="baseline"/>
+                <w:lang w:val="en" w:eastAsia="zh-CN"/>
+              </w:rPr>
+            </w:pPr>
+            <w:r>
+              <w:rPr>
+                <w:rFonts w:hint="eastAsia"/>
+                <w:vertAlign w:val="baseline"/>
+                <w:lang w:val="en-US" w:eastAsia="zh-CN"/>
+              </w:rPr>
+              <w:t>IP</w:t>
+            </w:r>
+            <w:r>
+              <w:rPr>
+                <w:rFonts w:hint="default"/>
+                <w:vertAlign w:val="baseline"/>
+                <w:lang w:val="en" w:eastAsia="zh-CN"/>
+              </w:rPr>
+              <w:t>PROTO_IPV6</w:t>
+            </w:r>
+          </w:p>
+        </w:tc>
+        <w:tc>
+          <w:tcPr>
+            <w:tcW w:w="2520" w:type="dxa"/>
+          </w:tcPr>
+          <w:p>
+            <w:pPr>
+              <w:ind w:firstLine="407" w:firstLineChars="0"/>
+              <w:jc w:val="center"/>
+              <w:rPr>
+                <w:rFonts w:hint="default"/>
+                <w:vertAlign w:val="baseline"/>
+                <w:lang w:val="en" w:eastAsia="zh-CN"/>
+              </w:rPr>
+            </w:pPr>
+            <w:r>
+              <w:rPr>
+                <w:rFonts w:hint="default"/>
+                <w:vertAlign w:val="baseline"/>
+                <w:lang w:val="en" w:eastAsia="zh-CN"/>
+              </w:rPr>
+              <w:t>IPV6_NEXTHOP</w:t>
+            </w:r>
+          </w:p>
+        </w:tc>
+        <w:tc>
+          <w:tcPr>
+            <w:tcW w:w="1170" w:type="dxa"/>
+          </w:tcPr>
+          <w:p>
+            <w:pPr>
+              <w:jc w:val="center"/>
+              <w:rPr>
+                <w:rFonts w:hint="default"/>
+                <w:vertAlign w:val="baseline"/>
+                <w:lang w:val="en" w:eastAsia="zh-CN"/>
+              </w:rPr>
+            </w:pPr>
+            <w:r>
+              <w:rPr>
+                <w:rFonts w:hint="default"/>
+                <w:vertAlign w:val="baseline"/>
+                <w:lang w:val="en" w:eastAsia="zh-CN"/>
+              </w:rPr>
+              <w:t>sockaddr_in6</w:t>
+            </w:r>
+          </w:p>
+        </w:tc>
+        <w:tc>
+          <w:tcPr>
+            <w:tcW w:w="3192" w:type="dxa"/>
+          </w:tcPr>
+          <w:p>
+            <w:pPr>
+              <w:jc w:val="center"/>
+              <w:rPr>
+                <w:rFonts w:hint="default"/>
+                <w:vertAlign w:val="baseline"/>
+                <w:lang w:val="en-US" w:eastAsia="zh-CN"/>
+              </w:rPr>
+            </w:pPr>
+            <w:r>
+              <w:rPr>
+                <w:rFonts w:hint="eastAsia"/>
+                <w:vertAlign w:val="baseline"/>
+                <w:lang w:val="en" w:eastAsia="zh-CN"/>
+              </w:rPr>
+              <w:t>下一跳</w:t>
+            </w:r>
+            <w:r>
+              <w:rPr>
+                <w:rFonts w:hint="eastAsia"/>
+                <w:vertAlign w:val="baseline"/>
+                <w:lang w:val="en-US" w:eastAsia="zh-CN"/>
+              </w:rPr>
+              <w:t>IP地址</w:t>
+            </w:r>
+          </w:p>
+        </w:tc>
+      </w:tr>
+      <w:tr>
+        <w:tblPrEx>
+          <w:tblBorders>
+            <w:top w:val="single" w:color="auto" w:sz="4" w:space="0"/>
+            <w:left w:val="single" w:color="auto" w:sz="4" w:space="0"/>
+            <w:bottom w:val="single" w:color="auto" w:sz="4" w:space="0"/>
+            <w:right w:val="single" w:color="auto" w:sz="4" w:space="0"/>
+            <w:insideH w:val="single" w:color="auto" w:sz="4" w:space="0"/>
+            <w:insideV w:val="single" w:color="auto" w:sz="4" w:space="0"/>
+          </w:tblBorders>
+          <w:tblCellMar>
+            <w:top w:w="0" w:type="dxa"/>
+            <w:left w:w="108" w:type="dxa"/>
+            <w:bottom w:w="0" w:type="dxa"/>
             <w:right w:w="108" w:type="dxa"/>
           </w:tblCellMar>
         </w:tblPrEx>
@@ -8452,7 +9462,6 @@
           <w:tcPr>
             <w:tcW w:w="1640" w:type="dxa"/>
             <w:vMerge w:val="continue"/>
-            <w:tcBorders/>
           </w:tcPr>
           <w:p>
             <w:pPr>
@@ -8485,15 +9494,15 @@
                 <w:vertAlign w:val="baseline"/>
                 <w:lang w:val="en-US" w:eastAsia="zh-CN"/>
               </w:rPr>
-              <w:t>SO</w:t>
-            </w:r>
-            <w:r>
-              <w:rPr>
-                <w:rFonts w:hint="default"/>
-                <w:vertAlign w:val="baseline"/>
-                <w:lang w:val="en" w:eastAsia="zh-CN"/>
-              </w:rPr>
-              <w:t>_RCVLOEAT</w:t>
+              <w:t>IP</w:t>
+            </w:r>
+            <w:r>
+              <w:rPr>
+                <w:rFonts w:hint="default"/>
+                <w:vertAlign w:val="baseline"/>
+                <w:lang w:val="en" w:eastAsia="zh-CN"/>
+              </w:rPr>
+              <w:t>V6_RECVPKINFO</w:t>
             </w:r>
           </w:p>
         </w:tc>
@@ -8528,26 +9537,130 @@
             <w:pPr>
               <w:jc w:val="center"/>
               <w:rPr>
-                <w:rFonts w:hint="default"/>
+                <w:rFonts w:hint="eastAsia"/>
                 <w:vertAlign w:val="baseline"/>
                 <w:lang w:val="en" w:eastAsia="zh-CN"/>
               </w:rPr>
             </w:pPr>
             <w:r>
               <w:rPr>
-                <w:rFonts w:hint="default"/>
-                <w:vertAlign w:val="baseline"/>
-                <w:lang w:val="en" w:eastAsia="zh-CN"/>
-              </w:rPr>
-              <w:t>TCP</w:t>
-            </w:r>
-            <w:r>
-              <w:rPr>
                 <w:rFonts w:hint="eastAsia"/>
                 <w:vertAlign w:val="baseline"/>
                 <w:lang w:val="en" w:eastAsia="zh-CN"/>
               </w:rPr>
-              <w:t>接收缓存区低水位标记</w:t>
+              <w:t>接收分组信息</w:t>
+            </w:r>
+          </w:p>
+        </w:tc>
+      </w:tr>
+      <w:tr>
+        <w:tblPrEx>
+          <w:tblBorders>
+            <w:top w:val="single" w:color="auto" w:sz="4" w:space="0"/>
+            <w:left w:val="single" w:color="auto" w:sz="4" w:space="0"/>
+            <w:bottom w:val="single" w:color="auto" w:sz="4" w:space="0"/>
+            <w:right w:val="single" w:color="auto" w:sz="4" w:space="0"/>
+            <w:insideH w:val="single" w:color="auto" w:sz="4" w:space="0"/>
+            <w:insideV w:val="single" w:color="auto" w:sz="4" w:space="0"/>
+          </w:tblBorders>
+          <w:tblCellMar>
+            <w:top w:w="0" w:type="dxa"/>
+            <w:left w:w="108" w:type="dxa"/>
+            <w:bottom w:w="0" w:type="dxa"/>
+            <w:right w:w="108" w:type="dxa"/>
+          </w:tblCellMar>
+        </w:tblPrEx>
+        <w:tc>
+          <w:tcPr>
+            <w:tcW w:w="1640" w:type="dxa"/>
+            <w:vMerge w:val="continue"/>
+          </w:tcPr>
+          <w:p>
+            <w:pPr>
+              <w:jc w:val="center"/>
+              <w:rPr>
+                <w:rFonts w:hint="default"/>
+                <w:vertAlign w:val="baseline"/>
+                <w:lang w:val="en" w:eastAsia="zh-CN"/>
+              </w:rPr>
+            </w:pPr>
+          </w:p>
+        </w:tc>
+        <w:tc>
+          <w:tcPr>
+            <w:tcW w:w="2520" w:type="dxa"/>
+          </w:tcPr>
+          <w:p>
+            <w:pPr>
+              <w:ind w:firstLine="407" w:firstLineChars="0"/>
+              <w:jc w:val="center"/>
+              <w:rPr>
+                <w:rFonts w:hint="default"/>
+                <w:vertAlign w:val="baseline"/>
+                <w:lang w:val="en" w:eastAsia="zh-CN"/>
+              </w:rPr>
+            </w:pPr>
+            <w:r>
+              <w:rPr>
+                <w:rFonts w:hint="eastAsia"/>
+                <w:vertAlign w:val="baseline"/>
+                <w:lang w:val="en-US" w:eastAsia="zh-CN"/>
+              </w:rPr>
+              <w:t>IP</w:t>
+            </w:r>
+            <w:r>
+              <w:rPr>
+                <w:rFonts w:hint="default"/>
+                <w:vertAlign w:val="baseline"/>
+                <w:lang w:val="en" w:eastAsia="zh-CN"/>
+              </w:rPr>
+              <w:t>V6_DONTFRAG</w:t>
+            </w:r>
+          </w:p>
+        </w:tc>
+        <w:tc>
+          <w:tcPr>
+            <w:tcW w:w="1170" w:type="dxa"/>
+          </w:tcPr>
+          <w:p>
+            <w:pPr>
+              <w:jc w:val="center"/>
+              <w:rPr>
+                <w:rFonts w:hint="default"/>
+                <w:vertAlign w:val="baseline"/>
+                <w:lang w:val="en" w:eastAsia="zh-CN"/>
+              </w:rPr>
+            </w:pPr>
+            <w:r>
+              <w:rPr>
+                <w:rFonts w:hint="default"/>
+                <w:vertAlign w:val="baseline"/>
+                <w:lang w:val="en" w:eastAsia="zh-CN"/>
+              </w:rPr>
+              <w:t>int</w:t>
+            </w:r>
+          </w:p>
+        </w:tc>
+        <w:tc>
+          <w:tcPr>
+            <w:tcW w:w="3192" w:type="dxa"/>
+          </w:tcPr>
+          <w:p>
+            <w:pPr>
+              <w:jc w:val="center"/>
+              <w:rPr>
+                <w:rFonts w:hint="eastAsia"/>
+                <w:vertAlign w:val="baseline"/>
+                <w:lang w:val="en" w:eastAsia="zh-CN"/>
+              </w:rPr>
+            </w:pPr>
+            <w:r>
+              <w:rPr>
+                <w:rFonts w:hint="eastAsia"/>
+                <w:vertAlign w:val="baseline"/>
+                <w:lang w:val="en" w:eastAsia="zh-CN"/>
+              </w:rPr>
+              <w:t>截止分片</w:t>
             </w:r>
           </w:p>
         </w:tc>
@@ -8567,7 +9680,6 @@
           <w:tcPr>
             <w:tcW w:w="1640" w:type="dxa"/>
             <w:vMerge w:val="continue"/>
-            <w:tcBorders/>
           </w:tcPr>
           <w:p>
             <w:pPr>
@@ -8600,15 +9712,15 @@
                 <w:vertAlign w:val="baseline"/>
                 <w:lang w:val="en-US" w:eastAsia="zh-CN"/>
               </w:rPr>
-              <w:t>SO</w:t>
-            </w:r>
-            <w:r>
-              <w:rPr>
-                <w:rFonts w:hint="default"/>
-                <w:vertAlign w:val="baseline"/>
-                <w:lang w:val="en" w:eastAsia="zh-CN"/>
-              </w:rPr>
-              <w:t>_SNDLOWAT</w:t>
+              <w:t>IP</w:t>
+            </w:r>
+            <w:r>
+              <w:rPr>
+                <w:rFonts w:hint="default"/>
+                <w:vertAlign w:val="baseline"/>
+                <w:lang w:val="en" w:eastAsia="zh-CN"/>
+              </w:rPr>
+              <w:t>V6_RECCLASS</w:t>
             </w:r>
           </w:p>
         </w:tc>
@@ -8643,26 +9755,18 @@
             <w:pPr>
               <w:jc w:val="center"/>
               <w:rPr>
-                <w:rFonts w:hint="default"/>
+                <w:rFonts w:hint="eastAsia"/>
                 <w:vertAlign w:val="baseline"/>
                 <w:lang w:val="en" w:eastAsia="zh-CN"/>
               </w:rPr>
             </w:pPr>
             <w:r>
               <w:rPr>
-                <w:rFonts w:hint="default"/>
-                <w:vertAlign w:val="baseline"/>
-                <w:lang w:val="en" w:eastAsia="zh-CN"/>
-              </w:rPr>
-              <w:t>TCP</w:t>
-            </w:r>
-            <w:r>
-              <w:rPr>
                 <w:rFonts w:hint="eastAsia"/>
                 <w:vertAlign w:val="baseline"/>
                 <w:lang w:val="en" w:eastAsia="zh-CN"/>
               </w:rPr>
-              <w:t>发送区低水位标记</w:t>
+              <w:t>接收通信类型</w:t>
             </w:r>
           </w:p>
         </w:tc>
@@ -8678,15 +9782,16 @@
             <w:insideV w:val="single" w:color="auto" w:sz="4" w:space="0"/>
           </w:tblBorders>
           <w:tblCellMar>
+            <w:top w:w="0" w:type="dxa"/>
             <w:left w:w="108" w:type="dxa"/>
+            <w:bottom w:w="0" w:type="dxa"/>
             <w:right w:w="108" w:type="dxa"/>
           </w:tblCellMar>
         </w:tblPrEx>
         <w:tc>
           <w:tcPr>
             <w:tcW w:w="1640" w:type="dxa"/>
-            <w:vMerge w:val="continue"/>
-            <w:tcBorders/>
+            <w:vMerge w:val="restart"/>
           </w:tcPr>
           <w:p>
             <w:pPr>
@@ -8697,6 +9802,14 @@
                 <w:lang w:val="en" w:eastAsia="zh-CN"/>
               </w:rPr>
             </w:pPr>
+            <w:r>
+              <w:rPr>
+                <w:rFonts w:hint="default"/>
+                <w:vertAlign w:val="baseline"/>
+                <w:lang w:val="en" w:eastAsia="zh-CN"/>
+              </w:rPr>
+              <w:t>IPPROTO_TCP</w:t>
+            </w:r>
           </w:p>
         </w:tc>
         <w:tc>
@@ -8715,19 +9828,11 @@
             </w:pPr>
             <w:r>
               <w:rPr>
-                <w:rFonts w:hint="eastAsia"/>
-                <w:vertAlign w:val="baseline"/>
-                <w:lang w:val="en-US" w:eastAsia="zh-CN"/>
-              </w:rPr>
-              <w:t>SO</w:t>
-            </w:r>
-            <w:r>
-              <w:rPr>
-                <w:rFonts w:hint="default"/>
-                <w:vertAlign w:val="baseline"/>
-                <w:lang w:val="en" w:eastAsia="zh-CN"/>
-              </w:rPr>
-              <w:t>_RCVTIMEO</w:t>
+                <w:rFonts w:hint="default"/>
+                <w:vertAlign w:val="baseline"/>
+                <w:lang w:val="en" w:eastAsia="zh-CN"/>
+              </w:rPr>
+              <w:t>TCP_MAXSEG</w:t>
             </w:r>
           </w:p>
         </w:tc>
@@ -8750,7 +9855,7 @@
                 <w:vertAlign w:val="baseline"/>
                 <w:lang w:val="en" w:eastAsia="zh-CN"/>
               </w:rPr>
-              <w:t>timeval</w:t>
+              <w:t>int</w:t>
             </w:r>
           </w:p>
         </w:tc>
@@ -8762,125 +9867,26 @@
             <w:pPr>
               <w:jc w:val="center"/>
               <w:rPr>
+                <w:rFonts w:hint="default"/>
+                <w:vertAlign w:val="baseline"/>
+                <w:lang w:val="en" w:eastAsia="zh-CN"/>
+              </w:rPr>
+            </w:pPr>
+            <w:r>
+              <w:rPr>
+                <w:rFonts w:hint="default"/>
+                <w:vertAlign w:val="baseline"/>
+                <w:lang w:val="en" w:eastAsia="zh-CN"/>
+              </w:rPr>
+              <w:t>TCP</w:t>
+            </w:r>
+            <w:r>
+              <w:rPr>
                 <w:rFonts w:hint="eastAsia"/>
                 <w:vertAlign w:val="baseline"/>
                 <w:lang w:val="en" w:eastAsia="zh-CN"/>
               </w:rPr>
-            </w:pPr>
-            <w:r>
-              <w:rPr>
-                <w:rFonts w:hint="eastAsia"/>
-                <w:vertAlign w:val="baseline"/>
-                <w:lang w:val="en" w:eastAsia="zh-CN"/>
-              </w:rPr>
-              <w:t>接收数据超时</w:t>
-            </w:r>
-          </w:p>
-        </w:tc>
-      </w:tr>
-      <w:tr>
-        <w:tblPrEx>
-          <w:tblBorders>
-            <w:top w:val="single" w:color="auto" w:sz="4" w:space="0"/>
-            <w:left w:val="single" w:color="auto" w:sz="4" w:space="0"/>
-            <w:bottom w:val="single" w:color="auto" w:sz="4" w:space="0"/>
-            <w:right w:val="single" w:color="auto" w:sz="4" w:space="0"/>
-            <w:insideH w:val="single" w:color="auto" w:sz="4" w:space="0"/>
-            <w:insideV w:val="single" w:color="auto" w:sz="4" w:space="0"/>
-          </w:tblBorders>
-        </w:tblPrEx>
-        <w:tc>
-          <w:tcPr>
-            <w:tcW w:w="1640" w:type="dxa"/>
-            <w:vMerge w:val="continue"/>
-            <w:tcBorders/>
-          </w:tcPr>
-          <w:p>
-            <w:pPr>
-              <w:jc w:val="center"/>
-              <w:rPr>
-                <w:rFonts w:hint="default"/>
-                <w:vertAlign w:val="baseline"/>
-                <w:lang w:val="en" w:eastAsia="zh-CN"/>
-              </w:rPr>
-            </w:pPr>
-          </w:p>
-        </w:tc>
-        <w:tc>
-          <w:tcPr>
-            <w:tcW w:w="2520" w:type="dxa"/>
-          </w:tcPr>
-          <w:p>
-            <w:pPr>
-              <w:ind w:firstLine="407" w:firstLineChars="0"/>
-              <w:jc w:val="center"/>
-              <w:rPr>
-                <w:rFonts w:hint="default"/>
-                <w:vertAlign w:val="baseline"/>
-                <w:lang w:val="en" w:eastAsia="zh-CN"/>
-              </w:rPr>
-            </w:pPr>
-            <w:r>
-              <w:rPr>
-                <w:rFonts w:hint="eastAsia"/>
-                <w:vertAlign w:val="baseline"/>
-                <w:lang w:val="en-US" w:eastAsia="zh-CN"/>
-              </w:rPr>
-              <w:t>SO</w:t>
-            </w:r>
-            <w:r>
-              <w:rPr>
-                <w:rFonts w:hint="default"/>
-                <w:vertAlign w:val="baseline"/>
-                <w:lang w:val="en" w:eastAsia="zh-CN"/>
-              </w:rPr>
-              <w:t>_SNDTIMEO</w:t>
-            </w:r>
-          </w:p>
-        </w:tc>
-        <w:tc>
-          <w:tcPr>
-            <w:tcW w:w="1170" w:type="dxa"/>
-          </w:tcPr>
-          <w:p>
-            <w:pPr>
-              <w:jc w:val="center"/>
-              <w:rPr>
-                <w:rFonts w:hint="default"/>
-                <w:vertAlign w:val="baseline"/>
-                <w:lang w:val="en" w:eastAsia="zh-CN"/>
-              </w:rPr>
-            </w:pPr>
-            <w:r>
-              <w:rPr>
-                <w:rFonts w:hint="default"/>
-                <w:vertAlign w:val="baseline"/>
-                <w:lang w:val="en" w:eastAsia="zh-CN"/>
-              </w:rPr>
-              <w:t>timeval</w:t>
-            </w:r>
-          </w:p>
-        </w:tc>
-        <w:tc>
-          <w:tcPr>
-            <w:tcW w:w="3192" w:type="dxa"/>
-          </w:tcPr>
-          <w:p>
-            <w:pPr>
-              <w:jc w:val="center"/>
-              <w:rPr>
-                <w:rFonts w:hint="eastAsia"/>
-                <w:vertAlign w:val="baseline"/>
-                <w:lang w:val="en" w:eastAsia="zh-CN"/>
-              </w:rPr>
-            </w:pPr>
-            <w:r>
-              <w:rPr>
-                <w:rFonts w:hint="eastAsia"/>
-                <w:vertAlign w:val="baseline"/>
-                <w:lang w:val="en" w:eastAsia="zh-CN"/>
-              </w:rPr>
-              <w:t>发送数据超时</w:t>
+              <w:t>最大报文段小</w:t>
             </w:r>
           </w:p>
         </w:tc>
@@ -8896,129 +9902,16 @@
             <w:insideV w:val="single" w:color="auto" w:sz="4" w:space="0"/>
           </w:tblBorders>
           <w:tblCellMar>
+            <w:top w:w="0" w:type="dxa"/>
             <w:left w:w="108" w:type="dxa"/>
+            <w:bottom w:w="0" w:type="dxa"/>
             <w:right w:w="108" w:type="dxa"/>
           </w:tblCellMar>
         </w:tblPrEx>
         <w:tc>
           <w:tcPr>
             <w:tcW w:w="1640" w:type="dxa"/>
-            <w:vMerge w:val="restart"/>
-          </w:tcPr>
-          <w:p>
-            <w:pPr>
-              <w:jc w:val="center"/>
-              <w:rPr>
-                <w:rFonts w:hint="default"/>
-                <w:vertAlign w:val="baseline"/>
-                <w:lang w:val="en" w:eastAsia="zh-CN"/>
-              </w:rPr>
-            </w:pPr>
-            <w:r>
-              <w:rPr>
-                <w:rFonts w:hint="eastAsia"/>
-                <w:vertAlign w:val="baseline"/>
-                <w:lang w:val="en-US" w:eastAsia="zh-CN"/>
-              </w:rPr>
-              <w:t>IP</w:t>
-            </w:r>
-            <w:r>
-              <w:rPr>
-                <w:rFonts w:hint="default"/>
-                <w:vertAlign w:val="baseline"/>
-                <w:lang w:val="en" w:eastAsia="zh-CN"/>
-              </w:rPr>
-              <w:t>PROTO_IP</w:t>
-            </w:r>
-          </w:p>
-        </w:tc>
-        <w:tc>
-          <w:tcPr>
-            <w:tcW w:w="2520" w:type="dxa"/>
-          </w:tcPr>
-          <w:p>
-            <w:pPr>
-              <w:ind w:firstLine="407" w:firstLineChars="0"/>
-              <w:jc w:val="center"/>
-              <w:rPr>
-                <w:rFonts w:hint="default"/>
-                <w:vertAlign w:val="baseline"/>
-                <w:lang w:val="en" w:eastAsia="zh-CN"/>
-              </w:rPr>
-            </w:pPr>
-            <w:r>
-              <w:rPr>
-                <w:rFonts w:hint="default"/>
-                <w:vertAlign w:val="baseline"/>
-                <w:lang w:val="en" w:eastAsia="zh-CN"/>
-              </w:rPr>
-              <w:t>IP_TOS</w:t>
-            </w:r>
-          </w:p>
-        </w:tc>
-        <w:tc>
-          <w:tcPr>
-            <w:tcW w:w="1170" w:type="dxa"/>
-          </w:tcPr>
-          <w:p>
-            <w:pPr>
-              <w:jc w:val="center"/>
-              <w:rPr>
-                <w:rFonts w:hint="default"/>
-                <w:vertAlign w:val="baseline"/>
-                <w:lang w:val="en" w:eastAsia="zh-CN"/>
-              </w:rPr>
-            </w:pPr>
-            <w:r>
-              <w:rPr>
-                <w:rFonts w:hint="default"/>
-                <w:vertAlign w:val="baseline"/>
-                <w:lang w:val="en" w:eastAsia="zh-CN"/>
-              </w:rPr>
-              <w:t>int</w:t>
-            </w:r>
-          </w:p>
-        </w:tc>
-        <w:tc>
-          <w:tcPr>
-            <w:tcW w:w="3192" w:type="dxa"/>
-          </w:tcPr>
-          <w:p>
-            <w:pPr>
-              <w:jc w:val="center"/>
-              <w:rPr>
-                <w:rFonts w:hint="eastAsia"/>
-                <w:vertAlign w:val="baseline"/>
-                <w:lang w:val="en" w:eastAsia="zh-CN"/>
-              </w:rPr>
-            </w:pPr>
-            <w:r>
-              <w:rPr>
-                <w:rFonts w:hint="eastAsia"/>
-                <w:vertAlign w:val="baseline"/>
-                <w:lang w:val="en" w:eastAsia="zh-CN"/>
-              </w:rPr>
-              <w:t>服务类型</w:t>
-            </w:r>
-          </w:p>
-        </w:tc>
-      </w:tr>
-      <w:tr>
-        <w:tblPrEx>
-          <w:tblBorders>
-            <w:top w:val="single" w:color="auto" w:sz="4" w:space="0"/>
-            <w:left w:val="single" w:color="auto" w:sz="4" w:space="0"/>
-            <w:bottom w:val="single" w:color="auto" w:sz="4" w:space="0"/>
-            <w:right w:val="single" w:color="auto" w:sz="4" w:space="0"/>
-            <w:insideH w:val="single" w:color="auto" w:sz="4" w:space="0"/>
-            <w:insideV w:val="single" w:color="auto" w:sz="4" w:space="0"/>
-          </w:tblBorders>
-        </w:tblPrEx>
-        <w:tc>
-          <w:tcPr>
-            <w:tcW w:w="1640" w:type="dxa"/>
             <w:vMerge w:val="continue"/>
-            <w:tcBorders/>
           </w:tcPr>
           <w:p>
             <w:pPr>
@@ -9051,15 +9944,15 @@
                 <w:vertAlign w:val="baseline"/>
                 <w:lang w:val="en-US" w:eastAsia="zh-CN"/>
               </w:rPr>
-              <w:t>IP</w:t>
-            </w:r>
-            <w:r>
-              <w:rPr>
-                <w:rFonts w:hint="default"/>
-                <w:vertAlign w:val="baseline"/>
-                <w:lang w:val="en" w:eastAsia="zh-CN"/>
-              </w:rPr>
-              <w:t>_TTL</w:t>
+              <w:t>TCP</w:t>
+            </w:r>
+            <w:r>
+              <w:rPr>
+                <w:rFonts w:hint="default"/>
+                <w:vertAlign w:val="baseline"/>
+                <w:lang w:val="en" w:eastAsia="zh-CN"/>
+              </w:rPr>
+              <w:t>_NODELAY</w:t>
             </w:r>
           </w:p>
         </w:tc>
@@ -9105,7 +9998,31 @@
                 <w:vertAlign w:val="baseline"/>
                 <w:lang w:val="en" w:eastAsia="zh-CN"/>
               </w:rPr>
-              <w:t>存活时间</w:t>
+              <w:t>禁止</w:t>
+            </w:r>
+            <w:r>
+              <w:rPr>
+                <w:rFonts w:hint="eastAsia"/>
+                <w:vertAlign w:val="baseline"/>
+                <w:lang w:val="en-US" w:eastAsia="zh-CN"/>
+              </w:rPr>
+              <w:t>N</w:t>
+            </w:r>
+            <w:r>
+              <w:rPr>
+                <w:rFonts w:hint="default"/>
+                <w:vertAlign w:val="baseline"/>
+                <w:lang w:val="en" w:eastAsia="zh-CN"/>
+              </w:rPr>
+              <w:t>AGLE</w:t>
+            </w:r>
+            <w:r>
+              <w:rPr>
+                <w:rFonts w:hint="eastAsia"/>
+                <w:vertAlign w:val="baseline"/>
+                <w:lang w:val="en" w:eastAsia="zh-CN"/>
+              </w:rPr>
+              <w:t>算法</w:t>
             </w:r>
           </w:p>
         </w:tc>
@@ -9121,137 +10038,15 @@
             <w:insideV w:val="single" w:color="auto" w:sz="4" w:space="0"/>
           </w:tblBorders>
           <w:tblCellMar>
+            <w:top w:w="0" w:type="dxa"/>
             <w:left w:w="108" w:type="dxa"/>
+            <w:bottom w:w="0" w:type="dxa"/>
             <w:right w:w="108" w:type="dxa"/>
           </w:tblCellMar>
         </w:tblPrEx>
         <w:tc>
           <w:tcPr>
             <w:tcW w:w="1640" w:type="dxa"/>
-            <w:vMerge w:val="restart"/>
-          </w:tcPr>
-          <w:p>
-            <w:pPr>
-              <w:jc w:val="center"/>
-              <w:rPr>
-                <w:rFonts w:hint="default"/>
-                <w:vertAlign w:val="baseline"/>
-                <w:lang w:val="en" w:eastAsia="zh-CN"/>
-              </w:rPr>
-            </w:pPr>
-            <w:r>
-              <w:rPr>
-                <w:rFonts w:hint="eastAsia"/>
-                <w:vertAlign w:val="baseline"/>
-                <w:lang w:val="en-US" w:eastAsia="zh-CN"/>
-              </w:rPr>
-              <w:t>IP</w:t>
-            </w:r>
-            <w:r>
-              <w:rPr>
-                <w:rFonts w:hint="default"/>
-                <w:vertAlign w:val="baseline"/>
-                <w:lang w:val="en" w:eastAsia="zh-CN"/>
-              </w:rPr>
-              <w:t>PROTO_IPV6</w:t>
-            </w:r>
-          </w:p>
-        </w:tc>
-        <w:tc>
-          <w:tcPr>
-            <w:tcW w:w="2520" w:type="dxa"/>
-          </w:tcPr>
-          <w:p>
-            <w:pPr>
-              <w:ind w:firstLine="407" w:firstLineChars="0"/>
-              <w:jc w:val="center"/>
-              <w:rPr>
-                <w:rFonts w:hint="default"/>
-                <w:vertAlign w:val="baseline"/>
-                <w:lang w:val="en" w:eastAsia="zh-CN"/>
-              </w:rPr>
-            </w:pPr>
-            <w:r>
-              <w:rPr>
-                <w:rFonts w:hint="default"/>
-                <w:vertAlign w:val="baseline"/>
-                <w:lang w:val="en" w:eastAsia="zh-CN"/>
-              </w:rPr>
-              <w:t>IPV6_NEXTHOP</w:t>
-            </w:r>
-          </w:p>
-        </w:tc>
-        <w:tc>
-          <w:tcPr>
-            <w:tcW w:w="1170" w:type="dxa"/>
-          </w:tcPr>
-          <w:p>
-            <w:pPr>
-              <w:jc w:val="center"/>
-              <w:rPr>
-                <w:rFonts w:hint="default"/>
-                <w:vertAlign w:val="baseline"/>
-                <w:lang w:val="en" w:eastAsia="zh-CN"/>
-              </w:rPr>
-            </w:pPr>
-            <w:r>
-              <w:rPr>
-                <w:rFonts w:hint="default"/>
-                <w:vertAlign w:val="baseline"/>
-                <w:lang w:val="en" w:eastAsia="zh-CN"/>
-              </w:rPr>
-              <w:t>sockaddr_in6</w:t>
-            </w:r>
-          </w:p>
-        </w:tc>
-        <w:tc>
-          <w:tcPr>
-            <w:tcW w:w="3192" w:type="dxa"/>
-          </w:tcPr>
-          <w:p>
-            <w:pPr>
-              <w:jc w:val="center"/>
-              <w:rPr>
-                <w:rFonts w:hint="default"/>
-                <w:vertAlign w:val="baseline"/>
-                <w:lang w:val="en-US" w:eastAsia="zh-CN"/>
-              </w:rPr>
-            </w:pPr>
-            <w:r>
-              <w:rPr>
-                <w:rFonts w:hint="eastAsia"/>
-                <w:vertAlign w:val="baseline"/>
-                <w:lang w:val="en" w:eastAsia="zh-CN"/>
-              </w:rPr>
-              <w:t>下一跳</w:t>
-            </w:r>
-            <w:r>
-              <w:rPr>
-                <w:rFonts w:hint="eastAsia"/>
-                <w:vertAlign w:val="baseline"/>
-                <w:lang w:val="en-US" w:eastAsia="zh-CN"/>
-              </w:rPr>
-              <w:t>IP地址</w:t>
-            </w:r>
-          </w:p>
-        </w:tc>
-      </w:tr>
-      <w:tr>
-        <w:tblPrEx>
-          <w:tblBorders>
-            <w:top w:val="single" w:color="auto" w:sz="4" w:space="0"/>
-            <w:left w:val="single" w:color="auto" w:sz="4" w:space="0"/>
-            <w:bottom w:val="single" w:color="auto" w:sz="4" w:space="0"/>
-            <w:right w:val="single" w:color="auto" w:sz="4" w:space="0"/>
-            <w:insideH w:val="single" w:color="auto" w:sz="4" w:space="0"/>
-            <w:insideV w:val="single" w:color="auto" w:sz="4" w:space="0"/>
-          </w:tblBorders>
-        </w:tblPrEx>
-        <w:tc>
-          <w:tcPr>
-            <w:tcW w:w="1640" w:type="dxa"/>
-            <w:vMerge w:val="continue"/>
-            <w:tcBorders/>
           </w:tcPr>
           <w:p>
             <w:pPr>
@@ -9273,582 +10068,6 @@
               <w:ind w:firstLine="407" w:firstLineChars="0"/>
               <w:jc w:val="center"/>
               <w:rPr>
-                <w:rFonts w:hint="default"/>
-                <w:vertAlign w:val="baseline"/>
-                <w:lang w:val="en" w:eastAsia="zh-CN"/>
-              </w:rPr>
-            </w:pPr>
-            <w:r>
-              <w:rPr>
-                <w:rFonts w:hint="eastAsia"/>
-                <w:vertAlign w:val="baseline"/>
-                <w:lang w:val="en-US" w:eastAsia="zh-CN"/>
-              </w:rPr>
-              <w:t>IP</w:t>
-            </w:r>
-            <w:r>
-              <w:rPr>
-                <w:rFonts w:hint="default"/>
-                <w:vertAlign w:val="baseline"/>
-                <w:lang w:val="en" w:eastAsia="zh-CN"/>
-              </w:rPr>
-              <w:t>V6_RECVPKINFO</w:t>
-            </w:r>
-          </w:p>
-        </w:tc>
-        <w:tc>
-          <w:tcPr>
-            <w:tcW w:w="1170" w:type="dxa"/>
-          </w:tcPr>
-          <w:p>
-            <w:pPr>
-              <w:jc w:val="center"/>
-              <w:rPr>
-                <w:rFonts w:hint="default"/>
-                <w:vertAlign w:val="baseline"/>
-                <w:lang w:val="en" w:eastAsia="zh-CN"/>
-              </w:rPr>
-            </w:pPr>
-            <w:r>
-              <w:rPr>
-                <w:rFonts w:hint="default"/>
-                <w:vertAlign w:val="baseline"/>
-                <w:lang w:val="en" w:eastAsia="zh-CN"/>
-              </w:rPr>
-              <w:t>int</w:t>
-            </w:r>
-          </w:p>
-        </w:tc>
-        <w:tc>
-          <w:tcPr>
-            <w:tcW w:w="3192" w:type="dxa"/>
-          </w:tcPr>
-          <w:p>
-            <w:pPr>
-              <w:jc w:val="center"/>
-              <w:rPr>
-                <w:rFonts w:hint="eastAsia"/>
-                <w:vertAlign w:val="baseline"/>
-                <w:lang w:val="en" w:eastAsia="zh-CN"/>
-              </w:rPr>
-            </w:pPr>
-            <w:r>
-              <w:rPr>
-                <w:rFonts w:hint="eastAsia"/>
-                <w:vertAlign w:val="baseline"/>
-                <w:lang w:val="en" w:eastAsia="zh-CN"/>
-              </w:rPr>
-              <w:t>接收分组信息</w:t>
-            </w:r>
-          </w:p>
-        </w:tc>
-      </w:tr>
-      <w:tr>
-        <w:tblPrEx>
-          <w:tblBorders>
-            <w:top w:val="single" w:color="auto" w:sz="4" w:space="0"/>
-            <w:left w:val="single" w:color="auto" w:sz="4" w:space="0"/>
-            <w:bottom w:val="single" w:color="auto" w:sz="4" w:space="0"/>
-            <w:right w:val="single" w:color="auto" w:sz="4" w:space="0"/>
-            <w:insideH w:val="single" w:color="auto" w:sz="4" w:space="0"/>
-            <w:insideV w:val="single" w:color="auto" w:sz="4" w:space="0"/>
-          </w:tblBorders>
-          <w:tblCellMar>
-            <w:left w:w="108" w:type="dxa"/>
-            <w:right w:w="108" w:type="dxa"/>
-          </w:tblCellMar>
-        </w:tblPrEx>
-        <w:tc>
-          <w:tcPr>
-            <w:tcW w:w="1640" w:type="dxa"/>
-            <w:vMerge w:val="continue"/>
-            <w:tcBorders/>
-          </w:tcPr>
-          <w:p>
-            <w:pPr>
-              <w:jc w:val="center"/>
-              <w:rPr>
-                <w:rFonts w:hint="default"/>
-                <w:vertAlign w:val="baseline"/>
-                <w:lang w:val="en" w:eastAsia="zh-CN"/>
-              </w:rPr>
-            </w:pPr>
-          </w:p>
-        </w:tc>
-        <w:tc>
-          <w:tcPr>
-            <w:tcW w:w="2520" w:type="dxa"/>
-          </w:tcPr>
-          <w:p>
-            <w:pPr>
-              <w:ind w:firstLine="407" w:firstLineChars="0"/>
-              <w:jc w:val="center"/>
-              <w:rPr>
-                <w:rFonts w:hint="default"/>
-                <w:vertAlign w:val="baseline"/>
-                <w:lang w:val="en" w:eastAsia="zh-CN"/>
-              </w:rPr>
-            </w:pPr>
-            <w:r>
-              <w:rPr>
-                <w:rFonts w:hint="eastAsia"/>
-                <w:vertAlign w:val="baseline"/>
-                <w:lang w:val="en-US" w:eastAsia="zh-CN"/>
-              </w:rPr>
-              <w:t>IP</w:t>
-            </w:r>
-            <w:r>
-              <w:rPr>
-                <w:rFonts w:hint="default"/>
-                <w:vertAlign w:val="baseline"/>
-                <w:lang w:val="en" w:eastAsia="zh-CN"/>
-              </w:rPr>
-              <w:t>V6_DONTFRAG</w:t>
-            </w:r>
-          </w:p>
-        </w:tc>
-        <w:tc>
-          <w:tcPr>
-            <w:tcW w:w="1170" w:type="dxa"/>
-          </w:tcPr>
-          <w:p>
-            <w:pPr>
-              <w:jc w:val="center"/>
-              <w:rPr>
-                <w:rFonts w:hint="default"/>
-                <w:vertAlign w:val="baseline"/>
-                <w:lang w:val="en" w:eastAsia="zh-CN"/>
-              </w:rPr>
-            </w:pPr>
-            <w:r>
-              <w:rPr>
-                <w:rFonts w:hint="default"/>
-                <w:vertAlign w:val="baseline"/>
-                <w:lang w:val="en" w:eastAsia="zh-CN"/>
-              </w:rPr>
-              <w:t>int</w:t>
-            </w:r>
-          </w:p>
-        </w:tc>
-        <w:tc>
-          <w:tcPr>
-            <w:tcW w:w="3192" w:type="dxa"/>
-          </w:tcPr>
-          <w:p>
-            <w:pPr>
-              <w:jc w:val="center"/>
-              <w:rPr>
-                <w:rFonts w:hint="eastAsia"/>
-                <w:vertAlign w:val="baseline"/>
-                <w:lang w:val="en" w:eastAsia="zh-CN"/>
-              </w:rPr>
-            </w:pPr>
-            <w:r>
-              <w:rPr>
-                <w:rFonts w:hint="eastAsia"/>
-                <w:vertAlign w:val="baseline"/>
-                <w:lang w:val="en" w:eastAsia="zh-CN"/>
-              </w:rPr>
-              <w:t>截止分片</w:t>
-            </w:r>
-          </w:p>
-        </w:tc>
-      </w:tr>
-      <w:tr>
-        <w:tblPrEx>
-          <w:tblBorders>
-            <w:top w:val="single" w:color="auto" w:sz="4" w:space="0"/>
-            <w:left w:val="single" w:color="auto" w:sz="4" w:space="0"/>
-            <w:bottom w:val="single" w:color="auto" w:sz="4" w:space="0"/>
-            <w:right w:val="single" w:color="auto" w:sz="4" w:space="0"/>
-            <w:insideH w:val="single" w:color="auto" w:sz="4" w:space="0"/>
-            <w:insideV w:val="single" w:color="auto" w:sz="4" w:space="0"/>
-          </w:tblBorders>
-        </w:tblPrEx>
-        <w:tc>
-          <w:tcPr>
-            <w:tcW w:w="1640" w:type="dxa"/>
-            <w:vMerge w:val="continue"/>
-            <w:tcBorders/>
-          </w:tcPr>
-          <w:p>
-            <w:pPr>
-              <w:jc w:val="center"/>
-              <w:rPr>
-                <w:rFonts w:hint="default"/>
-                <w:vertAlign w:val="baseline"/>
-                <w:lang w:val="en" w:eastAsia="zh-CN"/>
-              </w:rPr>
-            </w:pPr>
-          </w:p>
-        </w:tc>
-        <w:tc>
-          <w:tcPr>
-            <w:tcW w:w="2520" w:type="dxa"/>
-          </w:tcPr>
-          <w:p>
-            <w:pPr>
-              <w:ind w:firstLine="407" w:firstLineChars="0"/>
-              <w:jc w:val="center"/>
-              <w:rPr>
-                <w:rFonts w:hint="default"/>
-                <w:vertAlign w:val="baseline"/>
-                <w:lang w:val="en" w:eastAsia="zh-CN"/>
-              </w:rPr>
-            </w:pPr>
-            <w:r>
-              <w:rPr>
-                <w:rFonts w:hint="eastAsia"/>
-                <w:vertAlign w:val="baseline"/>
-                <w:lang w:val="en-US" w:eastAsia="zh-CN"/>
-              </w:rPr>
-              <w:t>IP</w:t>
-            </w:r>
-            <w:r>
-              <w:rPr>
-                <w:rFonts w:hint="default"/>
-                <w:vertAlign w:val="baseline"/>
-                <w:lang w:val="en" w:eastAsia="zh-CN"/>
-              </w:rPr>
-              <w:t>V6_RECCLASS</w:t>
-            </w:r>
-          </w:p>
-        </w:tc>
-        <w:tc>
-          <w:tcPr>
-            <w:tcW w:w="1170" w:type="dxa"/>
-          </w:tcPr>
-          <w:p>
-            <w:pPr>
-              <w:jc w:val="center"/>
-              <w:rPr>
-                <w:rFonts w:hint="default"/>
-                <w:vertAlign w:val="baseline"/>
-                <w:lang w:val="en" w:eastAsia="zh-CN"/>
-              </w:rPr>
-            </w:pPr>
-            <w:r>
-              <w:rPr>
-                <w:rFonts w:hint="default"/>
-                <w:vertAlign w:val="baseline"/>
-                <w:lang w:val="en" w:eastAsia="zh-CN"/>
-              </w:rPr>
-              <w:t>int</w:t>
-            </w:r>
-          </w:p>
-        </w:tc>
-        <w:tc>
-          <w:tcPr>
-            <w:tcW w:w="3192" w:type="dxa"/>
-          </w:tcPr>
-          <w:p>
-            <w:pPr>
-              <w:jc w:val="center"/>
-              <w:rPr>
-                <w:rFonts w:hint="eastAsia"/>
-                <w:vertAlign w:val="baseline"/>
-                <w:lang w:val="en" w:eastAsia="zh-CN"/>
-              </w:rPr>
-            </w:pPr>
-            <w:r>
-              <w:rPr>
-                <w:rFonts w:hint="eastAsia"/>
-                <w:vertAlign w:val="baseline"/>
-                <w:lang w:val="en" w:eastAsia="zh-CN"/>
-              </w:rPr>
-              <w:t>接收通信类型</w:t>
-            </w:r>
-          </w:p>
-        </w:tc>
-      </w:tr>
-      <w:tr>
-        <w:tblPrEx>
-          <w:tblBorders>
-            <w:top w:val="single" w:color="auto" w:sz="4" w:space="0"/>
-            <w:left w:val="single" w:color="auto" w:sz="4" w:space="0"/>
-            <w:bottom w:val="single" w:color="auto" w:sz="4" w:space="0"/>
-            <w:right w:val="single" w:color="auto" w:sz="4" w:space="0"/>
-            <w:insideH w:val="single" w:color="auto" w:sz="4" w:space="0"/>
-            <w:insideV w:val="single" w:color="auto" w:sz="4" w:space="0"/>
-          </w:tblBorders>
-          <w:tblCellMar>
-            <w:left w:w="108" w:type="dxa"/>
-            <w:right w:w="108" w:type="dxa"/>
-          </w:tblCellMar>
-        </w:tblPrEx>
-        <w:tc>
-          <w:tcPr>
-            <w:tcW w:w="1640" w:type="dxa"/>
-            <w:vMerge w:val="restart"/>
-          </w:tcPr>
-          <w:p>
-            <w:pPr>
-              <w:jc w:val="center"/>
-              <w:rPr>
-                <w:rFonts w:hint="default"/>
-                <w:vertAlign w:val="baseline"/>
-                <w:lang w:val="en" w:eastAsia="zh-CN"/>
-              </w:rPr>
-            </w:pPr>
-            <w:r>
-              <w:rPr>
-                <w:rFonts w:hint="default"/>
-                <w:vertAlign w:val="baseline"/>
-                <w:lang w:val="en" w:eastAsia="zh-CN"/>
-              </w:rPr>
-              <w:t>IPPROTO_TCP</w:t>
-            </w:r>
-          </w:p>
-        </w:tc>
-        <w:tc>
-          <w:tcPr>
-            <w:tcW w:w="2520" w:type="dxa"/>
-          </w:tcPr>
-          <w:p>
-            <w:pPr>
-              <w:ind w:firstLine="407" w:firstLineChars="0"/>
-              <w:jc w:val="center"/>
-              <w:rPr>
-                <w:rFonts w:hint="default"/>
-                <w:vertAlign w:val="baseline"/>
-                <w:lang w:val="en" w:eastAsia="zh-CN"/>
-              </w:rPr>
-            </w:pPr>
-            <w:r>
-              <w:rPr>
-                <w:rFonts w:hint="default"/>
-                <w:vertAlign w:val="baseline"/>
-                <w:lang w:val="en" w:eastAsia="zh-CN"/>
-              </w:rPr>
-              <w:t>TCP_MAXSEG</w:t>
-            </w:r>
-          </w:p>
-        </w:tc>
-        <w:tc>
-          <w:tcPr>
-            <w:tcW w:w="1170" w:type="dxa"/>
-          </w:tcPr>
-          <w:p>
-            <w:pPr>
-              <w:jc w:val="center"/>
-              <w:rPr>
-                <w:rFonts w:hint="default"/>
-                <w:vertAlign w:val="baseline"/>
-                <w:lang w:val="en" w:eastAsia="zh-CN"/>
-              </w:rPr>
-            </w:pPr>
-            <w:r>
-              <w:rPr>
-                <w:rFonts w:hint="default"/>
-                <w:vertAlign w:val="baseline"/>
-                <w:lang w:val="en" w:eastAsia="zh-CN"/>
-              </w:rPr>
-              <w:t>int</w:t>
-            </w:r>
-          </w:p>
-        </w:tc>
-        <w:tc>
-          <w:tcPr>
-            <w:tcW w:w="3192" w:type="dxa"/>
-          </w:tcPr>
-          <w:p>
-            <w:pPr>
-              <w:jc w:val="center"/>
-              <w:rPr>
-                <w:rFonts w:hint="default"/>
-                <w:vertAlign w:val="baseline"/>
-                <w:lang w:val="en" w:eastAsia="zh-CN"/>
-              </w:rPr>
-            </w:pPr>
-            <w:r>
-              <w:rPr>
-                <w:rFonts w:hint="default"/>
-                <w:vertAlign w:val="baseline"/>
-                <w:lang w:val="en" w:eastAsia="zh-CN"/>
-              </w:rPr>
-              <w:t>TCP</w:t>
-            </w:r>
-            <w:r>
-              <w:rPr>
-                <w:rFonts w:hint="eastAsia"/>
-                <w:vertAlign w:val="baseline"/>
-                <w:lang w:val="en" w:eastAsia="zh-CN"/>
-              </w:rPr>
-              <w:t>最大报文段小</w:t>
-            </w:r>
-          </w:p>
-        </w:tc>
-      </w:tr>
-      <w:tr>
-        <w:tblPrEx>
-          <w:tblBorders>
-            <w:top w:val="single" w:color="auto" w:sz="4" w:space="0"/>
-            <w:left w:val="single" w:color="auto" w:sz="4" w:space="0"/>
-            <w:bottom w:val="single" w:color="auto" w:sz="4" w:space="0"/>
-            <w:right w:val="single" w:color="auto" w:sz="4" w:space="0"/>
-            <w:insideH w:val="single" w:color="auto" w:sz="4" w:space="0"/>
-            <w:insideV w:val="single" w:color="auto" w:sz="4" w:space="0"/>
-          </w:tblBorders>
-        </w:tblPrEx>
-        <w:tc>
-          <w:tcPr>
-            <w:tcW w:w="1640" w:type="dxa"/>
-            <w:vMerge w:val="continue"/>
-            <w:tcBorders/>
-          </w:tcPr>
-          <w:p>
-            <w:pPr>
-              <w:jc w:val="center"/>
-              <w:rPr>
-                <w:rFonts w:hint="default"/>
-                <w:vertAlign w:val="baseline"/>
-                <w:lang w:val="en" w:eastAsia="zh-CN"/>
-              </w:rPr>
-            </w:pPr>
-          </w:p>
-        </w:tc>
-        <w:tc>
-          <w:tcPr>
-            <w:tcW w:w="2520" w:type="dxa"/>
-          </w:tcPr>
-          <w:p>
-            <w:pPr>
-              <w:ind w:firstLine="407" w:firstLineChars="0"/>
-              <w:jc w:val="center"/>
-              <w:rPr>
-                <w:rFonts w:hint="default"/>
-                <w:vertAlign w:val="baseline"/>
-                <w:lang w:val="en" w:eastAsia="zh-CN"/>
-              </w:rPr>
-            </w:pPr>
-            <w:r>
-              <w:rPr>
-                <w:rFonts w:hint="eastAsia"/>
-                <w:vertAlign w:val="baseline"/>
-                <w:lang w:val="en-US" w:eastAsia="zh-CN"/>
-              </w:rPr>
-              <w:t>TCP</w:t>
-            </w:r>
-            <w:r>
-              <w:rPr>
-                <w:rFonts w:hint="default"/>
-                <w:vertAlign w:val="baseline"/>
-                <w:lang w:val="en" w:eastAsia="zh-CN"/>
-              </w:rPr>
-              <w:t>_NODELAY</w:t>
-            </w:r>
-          </w:p>
-        </w:tc>
-        <w:tc>
-          <w:tcPr>
-            <w:tcW w:w="1170" w:type="dxa"/>
-          </w:tcPr>
-          <w:p>
-            <w:pPr>
-              <w:jc w:val="center"/>
-              <w:rPr>
-                <w:rFonts w:hint="default"/>
-                <w:vertAlign w:val="baseline"/>
-                <w:lang w:val="en" w:eastAsia="zh-CN"/>
-              </w:rPr>
-            </w:pPr>
-            <w:r>
-              <w:rPr>
-                <w:rFonts w:hint="default"/>
-                <w:vertAlign w:val="baseline"/>
-                <w:lang w:val="en" w:eastAsia="zh-CN"/>
-              </w:rPr>
-              <w:t>int</w:t>
-            </w:r>
-          </w:p>
-        </w:tc>
-        <w:tc>
-          <w:tcPr>
-            <w:tcW w:w="3192" w:type="dxa"/>
-          </w:tcPr>
-          <w:p>
-            <w:pPr>
-              <w:jc w:val="center"/>
-              <w:rPr>
-                <w:rFonts w:hint="default"/>
-                <w:vertAlign w:val="baseline"/>
-                <w:lang w:val="en" w:eastAsia="zh-CN"/>
-              </w:rPr>
-            </w:pPr>
-            <w:r>
-              <w:rPr>
-                <w:rFonts w:hint="eastAsia"/>
-                <w:vertAlign w:val="baseline"/>
-                <w:lang w:val="en" w:eastAsia="zh-CN"/>
-              </w:rPr>
-              <w:t>禁止</w:t>
-            </w:r>
-            <w:r>
-              <w:rPr>
-                <w:rFonts w:hint="eastAsia"/>
-                <w:vertAlign w:val="baseline"/>
-                <w:lang w:val="en-US" w:eastAsia="zh-CN"/>
-              </w:rPr>
-              <w:t>N</w:t>
-            </w:r>
-            <w:r>
-              <w:rPr>
-                <w:rFonts w:hint="default"/>
-                <w:vertAlign w:val="baseline"/>
-                <w:lang w:val="en" w:eastAsia="zh-CN"/>
-              </w:rPr>
-              <w:t>AGLE</w:t>
-            </w:r>
-            <w:r>
-              <w:rPr>
-                <w:rFonts w:hint="eastAsia"/>
-                <w:vertAlign w:val="baseline"/>
-                <w:lang w:val="en" w:eastAsia="zh-CN"/>
-              </w:rPr>
-              <w:t>算法</w:t>
-            </w:r>
-          </w:p>
-        </w:tc>
-      </w:tr>
-      <w:tr>
-        <w:tblPrEx>
-          <w:tblBorders>
-            <w:top w:val="single" w:color="auto" w:sz="4" w:space="0"/>
-            <w:left w:val="single" w:color="auto" w:sz="4" w:space="0"/>
-            <w:bottom w:val="single" w:color="auto" w:sz="4" w:space="0"/>
-            <w:right w:val="single" w:color="auto" w:sz="4" w:space="0"/>
-            <w:insideH w:val="single" w:color="auto" w:sz="4" w:space="0"/>
-            <w:insideV w:val="single" w:color="auto" w:sz="4" w:space="0"/>
-          </w:tblBorders>
-          <w:tblCellMar>
-            <w:left w:w="108" w:type="dxa"/>
-            <w:right w:w="108" w:type="dxa"/>
-          </w:tblCellMar>
-        </w:tblPrEx>
-        <w:tc>
-          <w:tcPr>
-            <w:tcW w:w="1640" w:type="dxa"/>
-          </w:tcPr>
-          <w:p>
-            <w:pPr>
-              <w:jc w:val="center"/>
-              <w:rPr>
-                <w:rFonts w:hint="default"/>
-                <w:vertAlign w:val="baseline"/>
-                <w:lang w:val="en" w:eastAsia="zh-CN"/>
-              </w:rPr>
-            </w:pPr>
-          </w:p>
-        </w:tc>
-        <w:tc>
-          <w:tcPr>
-            <w:tcW w:w="2520" w:type="dxa"/>
-          </w:tcPr>
-          <w:p>
-            <w:pPr>
-              <w:ind w:firstLine="407" w:firstLineChars="0"/>
-              <w:jc w:val="center"/>
-              <w:rPr>
                 <w:rFonts w:hint="eastAsia"/>
                 <w:vertAlign w:val="baseline"/>
                 <w:lang w:val="en-US" w:eastAsia="zh-CN"/>
@@ -10153,6 +10372,7 @@
       <w:pPr>
         <w:pStyle w:val="5"/>
         <w:numPr>
+          <w:ilvl w:val="0"/>
           <w:numId w:val="5"/>
         </w:numPr>
         <w:bidi w:val="0"/>
@@ -10764,6 +10984,7 @@
       <w:pPr>
         <w:pStyle w:val="5"/>
         <w:numPr>
+          <w:ilvl w:val="0"/>
           <w:numId w:val="5"/>
         </w:numPr>
         <w:bidi w:val="0"/>
@@ -10837,13 +11058,12 @@
         </w:rPr>
         <w:t>默认情况下，TCP接收缓冲区的低水位标记和TCP发送缓冲区的低水位标记均为1字节。</w:t>
       </w:r>
-      <w:bookmarkStart w:id="46" w:name="_GoBack"/>
-      <w:bookmarkEnd w:id="46"/>
     </w:p>
     <w:p>
       <w:pPr>
         <w:pStyle w:val="5"/>
         <w:numPr>
+          <w:ilvl w:val="0"/>
           <w:numId w:val="5"/>
         </w:numPr>
         <w:bidi w:val="0"/>
@@ -11048,6 +11268,826 @@
       </w:r>
       <w:bookmarkEnd w:id="44"/>
       <w:bookmarkEnd w:id="45"/>
+    </w:p>
+    <w:p>
+      <w:pPr>
+        <w:rPr>
+          <w:rFonts w:hint="eastAsia"/>
+          <w:lang w:val="en" w:eastAsia="zh-CN"/>
+        </w:rPr>
+      </w:pPr>
+      <w:r>
+        <w:rPr>
+          <w:rFonts w:hint="eastAsia"/>
+          <w:lang w:val="en-US" w:eastAsia="zh-CN"/>
+        </w:rPr>
+        <w:t>so</w:t>
+      </w:r>
+      <w:r>
+        <w:rPr>
+          <w:rFonts w:hint="default"/>
+          <w:lang w:val="en" w:eastAsia="zh-CN"/>
+        </w:rPr>
+        <w:t>cket</w:t>
+      </w:r>
+      <w:r>
+        <w:rPr>
+          <w:rFonts w:hint="eastAsia"/>
+          <w:lang w:val="en" w:eastAsia="zh-CN"/>
+        </w:rPr>
+        <w:t>地址的两个要素，即</w:t>
+      </w:r>
+      <w:r>
+        <w:rPr>
+          <w:rFonts w:hint="eastAsia"/>
+          <w:lang w:val="en-US" w:eastAsia="zh-CN"/>
+        </w:rPr>
+        <w:t>IP地址和端口号，都是数值表示的，这不便于记忆，也不便于扩展。因此在前面的章节中，我们用主机名来访问一台机器，而避免直接使用其IP地址。同样，我们用主机名来访问同一个机器，而避免直接使用器IP地址。同样我们使用服务名称来代替端口号。比如下面两条te</w:t>
+      </w:r>
+      <w:r>
+        <w:rPr>
+          <w:rFonts w:hint="default"/>
+          <w:lang w:val="en" w:eastAsia="zh-CN"/>
+        </w:rPr>
+        <w:t>lnet</w:t>
+      </w:r>
+      <w:r>
+        <w:rPr>
+          <w:rFonts w:hint="eastAsia"/>
+          <w:lang w:val="en" w:eastAsia="zh-CN"/>
+        </w:rPr>
+        <w:t>命令具有完全相同作用：</w:t>
+      </w:r>
+    </w:p>
+    <w:p>
+      <w:pPr>
+        <w:rPr>
+          <w:rFonts w:hint="default"/>
+          <w:lang w:val="en" w:eastAsia="zh-CN"/>
+        </w:rPr>
+      </w:pPr>
+      <w:r>
+        <w:rPr>
+          <w:rFonts w:hint="eastAsia"/>
+          <w:lang w:val="en-US" w:eastAsia="zh-CN"/>
+        </w:rPr>
+        <w:t>te</w:t>
+      </w:r>
+      <w:r>
+        <w:rPr>
+          <w:rFonts w:hint="default"/>
+          <w:lang w:val="en" w:eastAsia="zh-CN"/>
+        </w:rPr>
+        <w:t>lnet 127.0.0.1 80</w:t>
+      </w:r>
+    </w:p>
+    <w:p>
+      <w:pPr>
+        <w:rPr>
+          <w:rFonts w:hint="default"/>
+          <w:lang w:val="en" w:eastAsia="zh-CN"/>
+        </w:rPr>
+      </w:pPr>
+      <w:r>
+        <w:rPr>
+          <w:rFonts w:hint="default"/>
+          <w:lang w:val="en" w:eastAsia="zh-CN"/>
+        </w:rPr>
+        <w:t>telnet localhost www</w:t>
+      </w:r>
+    </w:p>
+    <w:p>
+      <w:pPr>
+        <w:pStyle w:val="5"/>
+        <w:numPr>
+          <w:numId w:val="6"/>
+        </w:numPr>
+        <w:bidi w:val="0"/>
+        <w:rPr>
+          <w:rFonts w:hint="default"/>
+          <w:lang w:val="en" w:eastAsia="zh-CN"/>
+        </w:rPr>
+      </w:pPr>
+      <w:r>
+        <w:rPr>
+          <w:rFonts w:hint="default"/>
+          <w:lang w:val="en" w:eastAsia="zh-CN"/>
+        </w:rPr>
+        <w:t xml:space="preserve">gethostbyname </w:t>
+      </w:r>
+      <w:r>
+        <w:rPr>
+          <w:rFonts w:hint="eastAsia"/>
+          <w:lang w:val="en" w:eastAsia="zh-CN"/>
+        </w:rPr>
+        <w:t>和</w:t>
+      </w:r>
+      <w:r>
+        <w:rPr>
+          <w:rFonts w:hint="eastAsia"/>
+          <w:lang w:val="en-US" w:eastAsia="zh-CN"/>
+        </w:rPr>
+        <w:t>get</w:t>
+      </w:r>
+      <w:r>
+        <w:rPr>
+          <w:rFonts w:hint="default"/>
+          <w:lang w:val="en" w:eastAsia="zh-CN"/>
+        </w:rPr>
+        <w:t>hostbyaddr</w:t>
+      </w:r>
+    </w:p>
+    <w:p>
+      <w:pPr>
+        <w:rPr>
+          <w:rFonts w:hint="default"/>
+          <w:lang w:val="en" w:eastAsia="zh-CN"/>
+        </w:rPr>
+      </w:pPr>
+      <w:r>
+        <w:rPr>
+          <w:rFonts w:hint="default"/>
+          <w:lang w:val="en" w:eastAsia="zh-CN"/>
+        </w:rPr>
+        <w:t>定义在/sys/netdb.h,实现主机名和IP地址之间的转换，以及服务名称和端口之间的转换；</w:t>
+      </w:r>
+    </w:p>
+    <w:p>
+      <w:pPr>
+        <w:rPr>
+          <w:rFonts w:hint="default"/>
+          <w:lang w:val="en" w:eastAsia="zh-CN"/>
+        </w:rPr>
+      </w:pPr>
+    </w:p>
+    <w:p>
+      <w:pPr>
+        <w:shd w:val="clear" w:fill="000000" w:themeFill="text1"/>
+        <w:rPr>
+          <w:rFonts w:hint="default"/>
+          <w:lang w:val="en" w:eastAsia="zh-CN"/>
+        </w:rPr>
+      </w:pPr>
+      <w:r>
+        <w:rPr>
+          <w:rFonts w:hint="eastAsia"/>
+          <w:lang w:val="en" w:eastAsia="zh-CN"/>
+        </w:rPr>
+        <w:t>当一个主机有多个网络接口的时候，自然有多个地址</w:t>
+      </w:r>
+    </w:p>
+    <w:p>
+      <w:pPr>
+        <w:shd w:val="clear" w:fill="000000" w:themeFill="text1"/>
+        <w:rPr>
+          <w:rFonts w:hint="default"/>
+          <w:lang w:val="en" w:eastAsia="zh-CN"/>
+        </w:rPr>
+      </w:pPr>
+      <w:r>
+        <w:rPr>
+          <w:rFonts w:hint="eastAsia"/>
+          <w:lang w:val="en-US" w:eastAsia="zh-CN"/>
+        </w:rPr>
+        <w:t>str</w:t>
+      </w:r>
+      <w:r>
+        <w:rPr>
+          <w:rFonts w:hint="default"/>
+          <w:lang w:val="en" w:eastAsia="zh-CN"/>
+        </w:rPr>
+        <w:t>uct hostent{</w:t>
+      </w:r>
+    </w:p>
+    <w:p>
+      <w:pPr>
+        <w:shd w:val="clear" w:fill="000000" w:themeFill="text1"/>
+        <w:rPr>
+          <w:rFonts w:hint="default"/>
+          <w:lang w:val="en" w:eastAsia="zh-CN"/>
+        </w:rPr>
+      </w:pPr>
+      <w:r>
+        <w:rPr>
+          <w:rFonts w:hint="default"/>
+          <w:lang w:val="en" w:eastAsia="zh-CN"/>
+        </w:rPr>
+        <w:t>char * h_name;</w:t>
+      </w:r>
+    </w:p>
+    <w:p>
+      <w:pPr>
+        <w:shd w:val="clear" w:fill="000000" w:themeFill="text1"/>
+        <w:rPr>
+          <w:rFonts w:hint="eastAsia"/>
+          <w:lang w:val="en" w:eastAsia="zh-CN"/>
+        </w:rPr>
+      </w:pPr>
+      <w:r>
+        <w:rPr>
+          <w:rFonts w:hint="default"/>
+          <w:lang w:val="en" w:eastAsia="zh-CN"/>
+        </w:rPr>
+        <w:t>char** h_aliases;//</w:t>
+      </w:r>
+      <w:r>
+        <w:rPr>
+          <w:rFonts w:hint="eastAsia"/>
+          <w:lang w:val="en" w:eastAsia="zh-CN"/>
+        </w:rPr>
+        <w:t>主机别名表，可能有多个</w:t>
+      </w:r>
+    </w:p>
+    <w:p>
+      <w:pPr>
+        <w:shd w:val="clear" w:fill="000000" w:themeFill="text1"/>
+        <w:rPr>
+          <w:rFonts w:hint="eastAsia"/>
+          <w:lang w:val="en" w:eastAsia="zh-CN"/>
+        </w:rPr>
+      </w:pPr>
+      <w:r>
+        <w:rPr>
+          <w:rFonts w:hint="eastAsia"/>
+          <w:lang w:val="en-US" w:eastAsia="zh-CN"/>
+        </w:rPr>
+        <w:t>int</w:t>
+      </w:r>
+      <w:r>
+        <w:rPr>
+          <w:rFonts w:hint="default"/>
+          <w:lang w:val="en" w:eastAsia="zh-CN"/>
+        </w:rPr>
+        <w:t xml:space="preserve"> h_lenght;//</w:t>
+      </w:r>
+      <w:r>
+        <w:rPr>
+          <w:rFonts w:hint="eastAsia"/>
+          <w:lang w:val="en" w:eastAsia="zh-CN"/>
+        </w:rPr>
+        <w:t>地址长度</w:t>
+      </w:r>
+    </w:p>
+    <w:p>
+      <w:pPr>
+        <w:shd w:val="clear" w:fill="000000" w:themeFill="text1"/>
+        <w:rPr>
+          <w:rFonts w:hint="default"/>
+          <w:lang w:val="en-US" w:eastAsia="zh-CN"/>
+        </w:rPr>
+      </w:pPr>
+      <w:r>
+        <w:rPr>
+          <w:rFonts w:hint="eastAsia"/>
+          <w:lang w:val="en-US" w:eastAsia="zh-CN"/>
+        </w:rPr>
+        <w:t>char</w:t>
+      </w:r>
+      <w:r>
+        <w:rPr>
+          <w:rFonts w:hint="default"/>
+          <w:lang w:val="en" w:eastAsia="zh-CN"/>
+        </w:rPr>
+        <w:t>** h_addr_list;//</w:t>
+      </w:r>
+      <w:r>
+        <w:rPr>
+          <w:rFonts w:hint="eastAsia"/>
+          <w:lang w:val="en" w:eastAsia="zh-CN"/>
+        </w:rPr>
+        <w:t>按照网络字节序列出主机的</w:t>
+      </w:r>
+      <w:r>
+        <w:rPr>
+          <w:rFonts w:hint="eastAsia"/>
+          <w:lang w:val="en-US" w:eastAsia="zh-CN"/>
+        </w:rPr>
+        <w:t>IP地址列表</w:t>
+      </w:r>
+    </w:p>
+    <w:p>
+      <w:pPr>
+        <w:shd w:val="clear" w:fill="000000" w:themeFill="text1"/>
+        <w:rPr>
+          <w:rFonts w:hint="default"/>
+          <w:lang w:val="en" w:eastAsia="zh-CN"/>
+        </w:rPr>
+      </w:pPr>
+      <w:r>
+        <w:rPr>
+          <w:rFonts w:hint="default"/>
+          <w:lang w:val="en" w:eastAsia="zh-CN"/>
+        </w:rPr>
+        <w:t>}</w:t>
+      </w:r>
+    </w:p>
+    <w:p>
+      <w:pPr>
+        <w:shd w:val="clear" w:fill="000000" w:themeFill="text1"/>
+        <w:rPr>
+          <w:rFonts w:hint="default"/>
+          <w:lang w:val="en" w:eastAsia="zh-CN"/>
+        </w:rPr>
+      </w:pPr>
+    </w:p>
+    <w:p>
+      <w:pPr>
+        <w:rPr>
+          <w:rFonts w:hint="default"/>
+          <w:lang w:val="en-US" w:eastAsia="zh-CN"/>
+        </w:rPr>
+      </w:pPr>
+      <w:r>
+        <w:rPr>
+          <w:rFonts w:hint="eastAsia"/>
+          <w:lang w:val="en" w:eastAsia="zh-CN"/>
+        </w:rPr>
+        <w:t>通过主机名字获得主机的完整信息，该函数一般通过</w:t>
+      </w:r>
+      <w:r>
+        <w:rPr>
+          <w:rFonts w:hint="default"/>
+          <w:lang w:val="en" w:eastAsia="zh-CN"/>
+        </w:rPr>
+        <w:t>/etc/hosts</w:t>
+      </w:r>
+      <w:r>
+        <w:rPr>
+          <w:rFonts w:hint="eastAsia"/>
+          <w:lang w:val="en" w:eastAsia="zh-CN"/>
+        </w:rPr>
+        <w:t>配置文件查找主机，没有找到通过</w:t>
+      </w:r>
+      <w:r>
+        <w:rPr>
+          <w:rFonts w:hint="eastAsia"/>
+          <w:lang w:val="en-US" w:eastAsia="zh-CN"/>
+        </w:rPr>
+        <w:t>DNS服务器查找；</w:t>
+      </w:r>
+    </w:p>
+    <w:p>
+      <w:pPr>
+        <w:shd w:val="clear" w:fill="000000" w:themeFill="text1"/>
+        <w:rPr>
+          <w:rFonts w:hint="default"/>
+          <w:lang w:val="en" w:eastAsia="zh-CN"/>
+        </w:rPr>
+      </w:pPr>
+      <w:r>
+        <w:rPr>
+          <w:rFonts w:hint="default"/>
+          <w:lang w:val="en" w:eastAsia="zh-CN"/>
+        </w:rPr>
+        <w:t xml:space="preserve">@param </w:t>
+      </w:r>
+      <w:r>
+        <w:rPr>
+          <w:rFonts w:hint="eastAsia"/>
+          <w:lang w:val="en-US" w:eastAsia="zh-CN"/>
+        </w:rPr>
+        <w:t>na</w:t>
+      </w:r>
+      <w:r>
+        <w:rPr>
+          <w:rFonts w:hint="default"/>
+          <w:lang w:val="en" w:eastAsia="zh-CN"/>
+        </w:rPr>
+        <w:t xml:space="preserve">me </w:t>
+      </w:r>
+      <w:r>
+        <w:rPr>
+          <w:rFonts w:hint="eastAsia"/>
+          <w:lang w:val="en" w:eastAsia="zh-CN"/>
+        </w:rPr>
+        <w:t>主机名称</w:t>
+      </w:r>
+    </w:p>
+    <w:p>
+      <w:pPr>
+        <w:shd w:val="clear" w:fill="000000" w:themeFill="text1"/>
+        <w:rPr>
+          <w:rFonts w:hint="default"/>
+          <w:lang w:val="en" w:eastAsia="zh-CN"/>
+        </w:rPr>
+      </w:pPr>
+      <w:r>
+        <w:rPr>
+          <w:rFonts w:hint="default"/>
+          <w:lang w:val="en" w:eastAsia="zh-CN"/>
+        </w:rPr>
+        <w:t xml:space="preserve">struct hostent* </w:t>
+      </w:r>
+      <w:r>
+        <w:rPr>
+          <w:rFonts w:hint="eastAsia"/>
+          <w:lang w:val="en-US" w:eastAsia="zh-CN"/>
+        </w:rPr>
+        <w:t>get</w:t>
+      </w:r>
+      <w:r>
+        <w:rPr>
+          <w:rFonts w:hint="default"/>
+          <w:lang w:val="en" w:eastAsia="zh-CN"/>
+        </w:rPr>
+        <w:t>hostbyname(const char*name);</w:t>
+      </w:r>
+    </w:p>
+    <w:p>
+      <w:pPr>
+        <w:rPr>
+          <w:rFonts w:hint="default"/>
+          <w:lang w:val="en" w:eastAsia="zh-CN"/>
+        </w:rPr>
+      </w:pPr>
+    </w:p>
+    <w:p>
+      <w:pPr>
+        <w:shd w:val="clear" w:fill="000000" w:themeFill="text1"/>
+        <w:rPr>
+          <w:rFonts w:hint="eastAsia"/>
+          <w:lang w:val="en-US" w:eastAsia="zh-CN"/>
+        </w:rPr>
+      </w:pPr>
+      <w:r>
+        <w:rPr>
+          <w:rFonts w:hint="eastAsia"/>
+          <w:lang w:val="en-US" w:eastAsia="zh-CN"/>
+        </w:rPr>
+        <w:t>通过ip地址获得主机的完整信息</w:t>
+      </w:r>
+    </w:p>
+    <w:p>
+      <w:pPr>
+        <w:shd w:val="clear" w:fill="000000" w:themeFill="text1"/>
+        <w:rPr>
+          <w:rFonts w:hint="eastAsia"/>
+          <w:lang w:val="en-US" w:eastAsia="zh-CN"/>
+        </w:rPr>
+      </w:pPr>
+      <w:r>
+        <w:rPr>
+          <w:rFonts w:hint="eastAsia"/>
+          <w:lang w:val="en-US" w:eastAsia="zh-CN"/>
+        </w:rPr>
+        <w:t>@pa</w:t>
+      </w:r>
+      <w:r>
+        <w:rPr>
+          <w:rFonts w:hint="default"/>
+          <w:lang w:val="en" w:eastAsia="zh-CN"/>
+        </w:rPr>
+        <w:t xml:space="preserve">ram addr </w:t>
+      </w:r>
+      <w:r>
+        <w:rPr>
+          <w:rFonts w:hint="eastAsia"/>
+          <w:lang w:val="en-US" w:eastAsia="zh-CN"/>
+        </w:rPr>
+        <w:t>IP地址</w:t>
+      </w:r>
+    </w:p>
+    <w:p>
+      <w:pPr>
+        <w:shd w:val="clear" w:fill="000000" w:themeFill="text1"/>
+        <w:rPr>
+          <w:rFonts w:hint="eastAsia"/>
+          <w:lang w:val="en" w:eastAsia="zh-CN"/>
+        </w:rPr>
+      </w:pPr>
+      <w:r>
+        <w:rPr>
+          <w:rFonts w:hint="eastAsia"/>
+          <w:lang w:val="en-US" w:eastAsia="zh-CN"/>
+        </w:rPr>
+        <w:t>@len</w:t>
+      </w:r>
+      <w:r>
+        <w:rPr>
+          <w:rFonts w:hint="default"/>
+          <w:lang w:val="en" w:eastAsia="zh-CN"/>
+        </w:rPr>
+        <w:t xml:space="preserve"> </w:t>
+      </w:r>
+      <w:r>
+        <w:rPr>
+          <w:rFonts w:hint="eastAsia"/>
+          <w:lang w:val="en" w:eastAsia="zh-CN"/>
+        </w:rPr>
+        <w:t>地址的长度</w:t>
+      </w:r>
+    </w:p>
+    <w:p>
+      <w:pPr>
+        <w:shd w:val="clear" w:fill="000000" w:themeFill="text1"/>
+        <w:rPr>
+          <w:rFonts w:hint="default"/>
+          <w:lang w:val="en" w:eastAsia="zh-CN"/>
+        </w:rPr>
+      </w:pPr>
+      <w:r>
+        <w:rPr>
+          <w:rFonts w:hint="eastAsia"/>
+          <w:lang w:val="en-US" w:eastAsia="zh-CN"/>
+        </w:rPr>
+        <w:t>@type</w:t>
+      </w:r>
+      <w:r>
+        <w:rPr>
+          <w:rFonts w:hint="default"/>
+          <w:lang w:val="en" w:eastAsia="zh-CN"/>
+        </w:rPr>
+        <w:t xml:space="preserve"> AF_INET</w:t>
+      </w:r>
+    </w:p>
+    <w:p>
+      <w:pPr>
+        <w:shd w:val="clear" w:fill="000000" w:themeFill="text1"/>
+        <w:rPr>
+          <w:rFonts w:hint="default"/>
+          <w:lang w:val="en" w:eastAsia="zh-CN"/>
+        </w:rPr>
+      </w:pPr>
+      <w:r>
+        <w:rPr>
+          <w:rFonts w:hint="default"/>
+          <w:lang w:val="en" w:eastAsia="zh-CN"/>
+        </w:rPr>
+        <w:t>struct hostent* gethostbyaddr(const  void*addr,size_t len,int type);</w:t>
+      </w:r>
+    </w:p>
+    <w:p>
+      <w:pPr>
+        <w:shd w:val="clear" w:fill="000000" w:themeFill="text1"/>
+        <w:rPr>
+          <w:rFonts w:hint="default"/>
+          <w:lang w:val="en" w:eastAsia="zh-CN"/>
+        </w:rPr>
+      </w:pPr>
+    </w:p>
+    <w:p>
+      <w:pPr>
+        <w:rPr>
+          <w:rFonts w:hint="default"/>
+          <w:lang w:val="en" w:eastAsia="zh-CN"/>
+        </w:rPr>
+      </w:pPr>
+    </w:p>
+    <w:p>
+      <w:pPr>
+        <w:pStyle w:val="5"/>
+        <w:bidi w:val="0"/>
+        <w:rPr>
+          <w:rFonts w:hint="default"/>
+          <w:lang w:val="en" w:eastAsia="zh-CN"/>
+        </w:rPr>
+      </w:pPr>
+      <w:r>
+        <w:rPr>
+          <w:rFonts w:hint="eastAsia"/>
+          <w:lang w:val="en-US" w:eastAsia="zh-CN"/>
+        </w:rPr>
+        <w:t>get</w:t>
+      </w:r>
+      <w:r>
+        <w:rPr>
+          <w:rFonts w:hint="default"/>
+          <w:lang w:val="en" w:eastAsia="zh-CN"/>
+        </w:rPr>
+        <w:t xml:space="preserve">servbyname </w:t>
+      </w:r>
+      <w:r>
+        <w:rPr>
+          <w:rFonts w:hint="eastAsia"/>
+          <w:lang w:val="en" w:eastAsia="zh-CN"/>
+        </w:rPr>
+        <w:t>和</w:t>
+      </w:r>
+      <w:r>
+        <w:rPr>
+          <w:rFonts w:hint="eastAsia"/>
+          <w:lang w:val="en-US" w:eastAsia="zh-CN"/>
+        </w:rPr>
+        <w:t>get</w:t>
+      </w:r>
+      <w:r>
+        <w:rPr>
+          <w:rFonts w:hint="default"/>
+          <w:lang w:val="en" w:eastAsia="zh-CN"/>
+        </w:rPr>
+        <w:t>servbyport</w:t>
+      </w:r>
+      <w:bookmarkStart w:id="46" w:name="_GoBack"/>
+      <w:bookmarkEnd w:id="46"/>
+    </w:p>
+    <w:p>
+      <w:pPr>
+        <w:rPr>
+          <w:rFonts w:hint="default"/>
+          <w:lang w:val="en" w:eastAsia="zh-CN"/>
+        </w:rPr>
+      </w:pPr>
+    </w:p>
+    <w:p>
+      <w:pPr>
+        <w:shd w:val="clear" w:fill="000000" w:themeFill="text1"/>
+        <w:rPr>
+          <w:rFonts w:hint="default"/>
+          <w:lang w:val="en" w:eastAsia="zh-CN"/>
+        </w:rPr>
+      </w:pPr>
+      <w:r>
+        <w:rPr>
+          <w:rFonts w:hint="eastAsia"/>
+          <w:lang w:val="en" w:eastAsia="zh-CN"/>
+        </w:rPr>
+        <w:t>根据名称获得某个服务的完整信息</w:t>
+      </w:r>
+    </w:p>
+    <w:p>
+      <w:pPr>
+        <w:shd w:val="clear" w:fill="000000" w:themeFill="text1"/>
+        <w:rPr>
+          <w:rFonts w:hint="default"/>
+          <w:lang w:val="en" w:eastAsia="zh-CN"/>
+        </w:rPr>
+      </w:pPr>
+      <w:r>
+        <w:rPr>
+          <w:rFonts w:hint="default"/>
+          <w:lang w:val="en" w:eastAsia="zh-CN"/>
+        </w:rPr>
+        <w:t>struct servent*getservbyname(const char*name,const char*proto);</w:t>
+      </w:r>
+    </w:p>
+    <w:p>
+      <w:pPr>
+        <w:shd w:val="clear" w:fill="000000" w:themeFill="text1"/>
+        <w:rPr>
+          <w:rFonts w:hint="default"/>
+          <w:lang w:val="en" w:eastAsia="zh-CN"/>
+        </w:rPr>
+      </w:pPr>
+      <w:r>
+        <w:rPr>
+          <w:rFonts w:hint="eastAsia"/>
+          <w:lang w:val="en" w:eastAsia="zh-CN"/>
+        </w:rPr>
+        <w:t>根据端口号获得某个服务的完整信息</w:t>
+      </w:r>
+    </w:p>
+    <w:p>
+      <w:pPr>
+        <w:shd w:val="clear" w:fill="000000" w:themeFill="text1"/>
+        <w:rPr>
+          <w:rFonts w:hint="default"/>
+          <w:lang w:val="en" w:eastAsia="zh-CN"/>
+        </w:rPr>
+      </w:pPr>
+      <w:r>
+        <w:rPr>
+          <w:rFonts w:hint="default"/>
+          <w:lang w:val="en" w:eastAsia="zh-CN"/>
+        </w:rPr>
+        <w:t>struct servent*getservbyport(int port,const char*proto);</w:t>
+      </w:r>
+    </w:p>
+    <w:p>
+      <w:pPr>
+        <w:shd w:val="clear" w:fill="000000" w:themeFill="text1"/>
+        <w:rPr>
+          <w:rFonts w:hint="default"/>
+          <w:lang w:val="en" w:eastAsia="zh-CN"/>
+        </w:rPr>
+      </w:pPr>
+    </w:p>
+    <w:p>
+      <w:pPr>
+        <w:rPr>
+          <w:rFonts w:hint="default"/>
+          <w:lang w:val="en" w:eastAsia="zh-CN"/>
+        </w:rPr>
+      </w:pPr>
+    </w:p>
+    <w:p>
+      <w:pPr>
+        <w:rPr>
+          <w:rFonts w:hint="default"/>
+          <w:lang w:val="en" w:eastAsia="zh-CN"/>
+        </w:rPr>
+      </w:pPr>
+    </w:p>
+    <w:p>
+      <w:pPr>
+        <w:shd w:val="clear" w:fill="000000" w:themeFill="text1"/>
+        <w:rPr>
+          <w:rFonts w:hint="default"/>
+          <w:lang w:val="en" w:eastAsia="zh-CN"/>
+        </w:rPr>
+      </w:pPr>
+      <w:r>
+        <w:rPr>
+          <w:rFonts w:hint="default"/>
+          <w:lang w:val="en" w:eastAsia="zh-CN"/>
+        </w:rPr>
+        <w:t>struct servent</w:t>
+      </w:r>
+    </w:p>
+    <w:p>
+      <w:pPr>
+        <w:shd w:val="clear" w:fill="000000" w:themeFill="text1"/>
+        <w:rPr>
+          <w:rFonts w:hint="default"/>
+          <w:lang w:val="en" w:eastAsia="zh-CN"/>
+        </w:rPr>
+      </w:pPr>
+      <w:r>
+        <w:rPr>
+          <w:rFonts w:hint="default"/>
+          <w:lang w:val="en" w:eastAsia="zh-CN"/>
+        </w:rPr>
+        <w:t>{</w:t>
+      </w:r>
+    </w:p>
+    <w:p>
+      <w:pPr>
+        <w:shd w:val="clear" w:fill="000000" w:themeFill="text1"/>
+        <w:rPr>
+          <w:rFonts w:hint="default"/>
+          <w:lang w:val="en" w:eastAsia="zh-CN"/>
+        </w:rPr>
+      </w:pPr>
+      <w:r>
+        <w:rPr>
+          <w:rFonts w:hint="default"/>
+          <w:lang w:val="en" w:eastAsia="zh-CN"/>
+        </w:rPr>
+        <w:t>char*s_name;/*服务名称*/</w:t>
+      </w:r>
+    </w:p>
+    <w:p>
+      <w:pPr>
+        <w:shd w:val="clear" w:fill="000000" w:themeFill="text1"/>
+        <w:rPr>
+          <w:rFonts w:hint="default"/>
+          <w:lang w:val="en" w:eastAsia="zh-CN"/>
+        </w:rPr>
+      </w:pPr>
+      <w:r>
+        <w:rPr>
+          <w:rFonts w:hint="default"/>
+          <w:lang w:val="en" w:eastAsia="zh-CN"/>
+        </w:rPr>
+        <w:t>char**s_aliases;/*服务的别名列表，可能有多个*/</w:t>
+      </w:r>
+    </w:p>
+    <w:p>
+      <w:pPr>
+        <w:shd w:val="clear" w:fill="000000" w:themeFill="text1"/>
+        <w:rPr>
+          <w:rFonts w:hint="default"/>
+          <w:lang w:val="en" w:eastAsia="zh-CN"/>
+        </w:rPr>
+      </w:pPr>
+      <w:r>
+        <w:rPr>
+          <w:rFonts w:hint="default"/>
+          <w:lang w:val="en" w:eastAsia="zh-CN"/>
+        </w:rPr>
+        <w:t>int s_port;/*端口号*/</w:t>
+      </w:r>
+    </w:p>
+    <w:p>
+      <w:pPr>
+        <w:shd w:val="clear" w:fill="000000" w:themeFill="text1"/>
+        <w:rPr>
+          <w:rFonts w:hint="default"/>
+          <w:lang w:val="en" w:eastAsia="zh-CN"/>
+        </w:rPr>
+      </w:pPr>
+      <w:r>
+        <w:rPr>
+          <w:rFonts w:hint="default"/>
+          <w:lang w:val="en" w:eastAsia="zh-CN"/>
+        </w:rPr>
+        <w:t>char*s_proto;/*服务类型,通常是tcp或者udp*/</w:t>
+      </w:r>
+    </w:p>
+    <w:p>
+      <w:pPr>
+        <w:shd w:val="clear" w:fill="000000" w:themeFill="text1"/>
+        <w:rPr>
+          <w:rFonts w:hint="default"/>
+          <w:lang w:val="en" w:eastAsia="zh-CN"/>
+        </w:rPr>
+      </w:pPr>
+      <w:r>
+        <w:rPr>
+          <w:rFonts w:hint="default"/>
+          <w:lang w:val="en" w:eastAsia="zh-CN"/>
+        </w:rPr>
+        <w:t>};</w:t>
+      </w:r>
     </w:p>
     <w:p>
       <w:pPr>
@@ -11057,51 +12097,430 @@
         </w:numPr>
         <w:ind w:leftChars="0"/>
         <w:rPr>
-          <w:rFonts w:hint="eastAsia"/>
-          <w:lang w:val="en-US" w:eastAsia="zh-CN"/>
-        </w:rPr>
-      </w:pPr>
-      <w:r>
-        <w:rPr>
-          <w:rFonts w:hint="eastAsia"/>
-          <w:lang w:val="en" w:eastAsia="zh-CN"/>
-        </w:rPr>
-        <w:t>定义在</w:t>
-      </w:r>
-      <w:r>
-        <w:rPr>
-          <w:rFonts w:hint="default"/>
-          <w:lang w:val="en" w:eastAsia="zh-CN"/>
-        </w:rPr>
-        <w:t>/sys/netdb.h,</w:t>
-      </w:r>
-      <w:r>
-        <w:rPr>
-          <w:rFonts w:hint="eastAsia"/>
-          <w:lang w:val="en" w:eastAsia="zh-CN"/>
-        </w:rPr>
-        <w:t>实现主机名和</w:t>
-      </w:r>
-      <w:r>
-        <w:rPr>
-          <w:rFonts w:hint="eastAsia"/>
-          <w:lang w:val="en-US" w:eastAsia="zh-CN"/>
-        </w:rPr>
-        <w:t>IP地址之间的转换，以及服务名称和端口之间的转换；</w:t>
-      </w:r>
-    </w:p>
-    <w:p>
-      <w:pPr>
-        <w:numPr>
-          <w:ilvl w:val="0"/>
-          <w:numId w:val="0"/>
-        </w:numPr>
-        <w:ind w:leftChars="0"/>
-        <w:rPr>
-          <w:rFonts w:hint="default"/>
-          <w:lang w:val="en" w:eastAsia="zh-CN"/>
-        </w:rPr>
-      </w:pPr>
+          <w:rFonts w:hint="default"/>
+          <w:lang w:val="en" w:eastAsia="zh-CN"/>
+        </w:rPr>
+      </w:pPr>
+    </w:p>
+    <w:p>
+      <w:pPr>
+        <w:pStyle w:val="5"/>
+        <w:bidi w:val="0"/>
+        <w:rPr>
+          <w:rFonts w:hint="default"/>
+          <w:lang w:val="en" w:eastAsia="zh-CN"/>
+        </w:rPr>
+      </w:pPr>
+      <w:r>
+        <w:rPr>
+          <w:rFonts w:hint="eastAsia"/>
+          <w:lang w:val="en-US" w:eastAsia="zh-CN"/>
+        </w:rPr>
+        <w:t>getadd</w:t>
+      </w:r>
+      <w:r>
+        <w:rPr>
+          <w:rFonts w:hint="default"/>
+          <w:lang w:val="en" w:eastAsia="zh-CN"/>
+        </w:rPr>
+        <w:t>rinfo</w:t>
+      </w:r>
+    </w:p>
+    <w:p>
+      <w:pPr>
+        <w:rPr>
+          <w:rFonts w:hint="eastAsia"/>
+          <w:lang w:val="en-US" w:eastAsia="zh-CN"/>
+        </w:rPr>
+      </w:pPr>
+      <w:r>
+        <w:rPr>
+          <w:rFonts w:hint="default"/>
+          <w:lang w:val="en" w:eastAsia="zh-CN"/>
+        </w:rPr>
+        <w:t>getaddrinfo</w:t>
+      </w:r>
+      <w:r>
+        <w:rPr>
+          <w:rFonts w:hint="eastAsia"/>
+          <w:lang w:val="en" w:eastAsia="zh-CN"/>
+        </w:rPr>
+        <w:t>可以通过主机名字获得</w:t>
+      </w:r>
+      <w:r>
+        <w:rPr>
+          <w:rFonts w:hint="eastAsia"/>
+          <w:lang w:val="en-US" w:eastAsia="zh-CN"/>
+        </w:rPr>
+        <w:t>IP地址，也可以通过服务名称获得端口号</w:t>
+      </w:r>
+    </w:p>
+    <w:p>
+      <w:pPr>
+        <w:rPr>
+          <w:rFonts w:hint="eastAsia"/>
+          <w:lang w:val="en-US" w:eastAsia="zh-CN"/>
+        </w:rPr>
+      </w:pPr>
+    </w:p>
+    <w:p>
+      <w:pPr>
+        <w:rPr>
+          <w:rFonts w:hint="eastAsia"/>
+          <w:lang w:val="en-US" w:eastAsia="zh-CN"/>
+        </w:rPr>
+      </w:pPr>
+      <w:r>
+        <w:rPr>
+          <w:rFonts w:hint="eastAsia"/>
+          <w:lang w:val="en-US" w:eastAsia="zh-CN"/>
+        </w:rPr>
+        <w:t>@</w:t>
+      </w:r>
+      <w:r>
+        <w:rPr>
+          <w:rFonts w:hint="default"/>
+          <w:lang w:val="en" w:eastAsia="zh-CN"/>
+        </w:rPr>
+        <w:t xml:space="preserve">param hostname </w:t>
+      </w:r>
+      <w:r>
+        <w:rPr>
+          <w:rFonts w:hint="eastAsia"/>
+          <w:lang w:val="en" w:eastAsia="zh-CN"/>
+        </w:rPr>
+        <w:t>可以接收主机名称，也可以接收字符串表示的</w:t>
+      </w:r>
+      <w:r>
+        <w:rPr>
+          <w:rFonts w:hint="eastAsia"/>
+          <w:lang w:val="en-US" w:eastAsia="zh-CN"/>
+        </w:rPr>
+        <w:t>IP地址</w:t>
+      </w:r>
+    </w:p>
+    <w:p>
+      <w:pPr>
+        <w:rPr>
+          <w:rFonts w:hint="eastAsia"/>
+          <w:lang w:val="en" w:eastAsia="zh-CN"/>
+        </w:rPr>
+      </w:pPr>
+      <w:r>
+        <w:rPr>
+          <w:rFonts w:hint="eastAsia"/>
+          <w:lang w:val="en-US" w:eastAsia="zh-CN"/>
+        </w:rPr>
+        <w:t>@par</w:t>
+      </w:r>
+      <w:r>
+        <w:rPr>
+          <w:rFonts w:hint="default"/>
+          <w:lang w:val="en" w:eastAsia="zh-CN"/>
+        </w:rPr>
+        <w:t>am service</w:t>
+      </w:r>
+      <w:r>
+        <w:rPr>
+          <w:rFonts w:hint="eastAsia"/>
+          <w:lang w:val="en" w:eastAsia="zh-CN"/>
+        </w:rPr>
+        <w:t>可以是服务名也可以是十进制的端口号</w:t>
+      </w:r>
+    </w:p>
+    <w:p>
+      <w:pPr>
+        <w:rPr>
+          <w:rFonts w:hint="default"/>
+          <w:lang w:val="en" w:eastAsia="zh-CN"/>
+        </w:rPr>
+      </w:pPr>
+      <w:r>
+        <w:rPr>
+          <w:rFonts w:hint="eastAsia"/>
+          <w:lang w:val="en-US" w:eastAsia="zh-CN"/>
+        </w:rPr>
+        <w:t>@par</w:t>
+      </w:r>
+      <w:r>
+        <w:rPr>
+          <w:rFonts w:hint="default"/>
+          <w:lang w:val="en" w:eastAsia="zh-CN"/>
+        </w:rPr>
+        <w:t>am hints</w:t>
+      </w:r>
+      <w:r>
+        <w:rPr>
+          <w:rFonts w:hint="eastAsia"/>
+          <w:lang w:val="en-US" w:eastAsia="zh-CN"/>
+        </w:rPr>
+        <w:t xml:space="preserve"> 若为NU</w:t>
+      </w:r>
+      <w:r>
+        <w:rPr>
+          <w:rFonts w:hint="default"/>
+          <w:lang w:val="en" w:eastAsia="zh-CN"/>
+        </w:rPr>
+        <w:t xml:space="preserve">LL </w:t>
+      </w:r>
+      <w:r>
+        <w:rPr>
+          <w:rFonts w:hint="eastAsia"/>
+          <w:lang w:val="en" w:eastAsia="zh-CN"/>
+        </w:rPr>
+        <w:t>表示接受任何的结果</w:t>
+      </w:r>
+    </w:p>
+    <w:p>
+      <w:pPr>
+        <w:rPr>
+          <w:rFonts w:hint="default"/>
+          <w:lang w:val="en" w:eastAsia="zh-CN"/>
+        </w:rPr>
+      </w:pPr>
+      <w:r>
+        <w:rPr>
+          <w:rFonts w:hint="eastAsia"/>
+          <w:lang w:val="en-US" w:eastAsia="zh-CN"/>
+        </w:rPr>
+        <w:t>@</w:t>
+      </w:r>
+      <w:r>
+        <w:rPr>
+          <w:rFonts w:hint="default"/>
+          <w:lang w:val="en" w:eastAsia="zh-CN"/>
+        </w:rPr>
+        <w:t xml:space="preserve">result </w:t>
+      </w:r>
+      <w:r>
+        <w:rPr>
+          <w:rFonts w:hint="eastAsia"/>
+          <w:lang w:val="en" w:eastAsia="zh-CN"/>
+        </w:rPr>
+        <w:t>用于存储结果</w:t>
+      </w:r>
+    </w:p>
+    <w:p>
+      <w:pPr>
+        <w:rPr>
+          <w:rFonts w:hint="default"/>
+          <w:lang w:val="en" w:eastAsia="zh-CN"/>
+        </w:rPr>
+      </w:pPr>
+      <w:r>
+        <w:rPr>
+          <w:rFonts w:hint="eastAsia"/>
+          <w:lang w:val="en-US" w:eastAsia="zh-CN"/>
+        </w:rPr>
+        <w:t>int</w:t>
+      </w:r>
+      <w:r>
+        <w:rPr>
+          <w:rFonts w:hint="default"/>
+          <w:lang w:val="en" w:eastAsia="zh-CN"/>
+        </w:rPr>
+        <w:t xml:space="preserve"> getaddrinfo(const char*hostname, const char*service,const struct addrinfo*hints,struct addrinfo**result);</w:t>
+      </w:r>
+    </w:p>
+    <w:p>
+      <w:pPr>
+        <w:rPr>
+          <w:rFonts w:hint="default"/>
+          <w:lang w:val="en" w:eastAsia="zh-CN"/>
+        </w:rPr>
+      </w:pPr>
+    </w:p>
+    <w:p>
+      <w:pPr>
+        <w:rPr>
+          <w:rFonts w:hint="default"/>
+          <w:lang w:val="en" w:eastAsia="zh-CN"/>
+        </w:rPr>
+      </w:pPr>
+      <w:r>
+        <w:rPr>
+          <w:rFonts w:hint="eastAsia"/>
+          <w:lang w:val="en-US" w:eastAsia="zh-CN"/>
+        </w:rPr>
+        <w:t>st</w:t>
+      </w:r>
+      <w:r>
+        <w:rPr>
+          <w:rFonts w:hint="default"/>
+          <w:lang w:val="en" w:eastAsia="zh-CN"/>
+        </w:rPr>
+        <w:t>ruct addrinfo{</w:t>
+      </w:r>
+    </w:p>
+    <w:p>
+      <w:pPr>
+        <w:rPr>
+          <w:rFonts w:hint="default"/>
+          <w:lang w:val="en" w:eastAsia="zh-CN"/>
+        </w:rPr>
+      </w:pPr>
+      <w:r>
+        <w:rPr>
+          <w:rFonts w:hint="default"/>
+          <w:lang w:val="en" w:eastAsia="zh-CN"/>
+        </w:rPr>
+        <w:t>int ai_flags;</w:t>
+      </w:r>
+    </w:p>
+    <w:p>
+      <w:pPr>
+        <w:rPr>
+          <w:rFonts w:hint="default"/>
+          <w:lang w:val="en" w:eastAsia="zh-CN"/>
+        </w:rPr>
+      </w:pPr>
+      <w:r>
+        <w:rPr>
+          <w:rFonts w:hint="default"/>
+          <w:lang w:val="en" w:eastAsia="zh-CN"/>
+        </w:rPr>
+        <w:t>int ai_family;</w:t>
+      </w:r>
+    </w:p>
+    <w:p>
+      <w:pPr>
+        <w:rPr>
+          <w:rFonts w:hint="default"/>
+          <w:lang w:val="en" w:eastAsia="zh-CN"/>
+        </w:rPr>
+      </w:pPr>
+      <w:r>
+        <w:rPr>
+          <w:rFonts w:hint="default"/>
+          <w:lang w:val="en" w:eastAsia="zh-CN"/>
+        </w:rPr>
+        <w:t>int ai_socktype;//SOCK_STREAM</w:t>
+      </w:r>
+      <w:r>
+        <w:rPr>
+          <w:rFonts w:hint="eastAsia"/>
+          <w:lang w:val="en" w:eastAsia="zh-CN"/>
+        </w:rPr>
+        <w:t>或者</w:t>
+      </w:r>
+      <w:r>
+        <w:rPr>
+          <w:rFonts w:hint="eastAsia"/>
+          <w:lang w:val="en-US" w:eastAsia="zh-CN"/>
+        </w:rPr>
+        <w:t>SOC</w:t>
+      </w:r>
+      <w:r>
+        <w:rPr>
+          <w:rFonts w:hint="default"/>
+          <w:lang w:val="en" w:eastAsia="zh-CN"/>
+        </w:rPr>
+        <w:t>K_DGRAM</w:t>
+      </w:r>
+    </w:p>
+    <w:p>
+      <w:pPr>
+        <w:rPr>
+          <w:rFonts w:hint="default"/>
+          <w:lang w:val="en" w:eastAsia="zh-CN"/>
+        </w:rPr>
+      </w:pPr>
+      <w:r>
+        <w:rPr>
+          <w:rFonts w:hint="default"/>
+          <w:lang w:val="en" w:eastAsia="zh-CN"/>
+        </w:rPr>
+        <w:t>int ai_protocol;</w:t>
+      </w:r>
+    </w:p>
+    <w:p>
+      <w:pPr>
+        <w:rPr>
+          <w:rFonts w:hint="default"/>
+          <w:lang w:val="en" w:eastAsia="zh-CN"/>
+        </w:rPr>
+      </w:pPr>
+      <w:r>
+        <w:rPr>
+          <w:rFonts w:hint="default"/>
+          <w:lang w:val="en" w:eastAsia="zh-CN"/>
+        </w:rPr>
+        <w:t>socklen_t ai_addrlen;//</w:t>
+      </w:r>
+    </w:p>
+    <w:p>
+      <w:pPr>
+        <w:rPr>
+          <w:rFonts w:hint="eastAsia"/>
+          <w:lang w:val="en" w:eastAsia="zh-CN"/>
+        </w:rPr>
+      </w:pPr>
+      <w:r>
+        <w:rPr>
+          <w:rFonts w:hint="default"/>
+          <w:lang w:val="en" w:eastAsia="zh-CN"/>
+        </w:rPr>
+        <w:t>char* ai_canonname;//</w:t>
+      </w:r>
+      <w:r>
+        <w:rPr>
+          <w:rFonts w:hint="eastAsia"/>
+          <w:lang w:val="en" w:eastAsia="zh-CN"/>
+        </w:rPr>
+        <w:t>主机别名</w:t>
+      </w:r>
+    </w:p>
+    <w:p>
+      <w:pPr>
+        <w:rPr>
+          <w:rFonts w:hint="default"/>
+          <w:lang w:val="en" w:eastAsia="zh-CN"/>
+        </w:rPr>
+      </w:pPr>
+      <w:r>
+        <w:rPr>
+          <w:rFonts w:hint="eastAsia"/>
+          <w:lang w:val="en-US" w:eastAsia="zh-CN"/>
+        </w:rPr>
+        <w:t>st</w:t>
+      </w:r>
+      <w:r>
+        <w:rPr>
+          <w:rFonts w:hint="default"/>
+          <w:lang w:val="en" w:eastAsia="zh-CN"/>
+        </w:rPr>
+        <w:t>ruct sockaddr*ai_addr;</w:t>
+      </w:r>
+    </w:p>
+    <w:p>
+      <w:pPr>
+        <w:rPr>
+          <w:rFonts w:hint="default"/>
+          <w:lang w:val="en" w:eastAsia="zh-CN"/>
+        </w:rPr>
+      </w:pPr>
+      <w:r>
+        <w:rPr>
+          <w:rFonts w:hint="default"/>
+          <w:lang w:val="en" w:eastAsia="zh-CN"/>
+        </w:rPr>
+        <w:t>struct addinfo*ai_next;</w:t>
+      </w:r>
+    </w:p>
+    <w:p>
+      <w:pPr>
+        <w:rPr>
+          <w:rFonts w:hint="default"/>
+          <w:lang w:val="en" w:eastAsia="zh-CN"/>
+        </w:rPr>
+      </w:pPr>
+      <w:r>
+        <w:rPr>
+          <w:rFonts w:hint="default"/>
+          <w:lang w:val="en" w:eastAsia="zh-CN"/>
+        </w:rPr>
+        <w:t>}</w:t>
+      </w:r>
     </w:p>
     <w:sectPr>
       <w:pgSz w:w="11906" w:h="16838"/>
@@ -11355,6 +12774,12 @@
     <w:abstractNumId w:val="0"/>
   </w:num>
   <w:num w:numId="5">
+    <w:abstractNumId w:val="0"/>
+    <w:lvlOverride w:ilvl="0">
+      <w:startOverride w:val="1"/>
+    </w:lvlOverride>
+  </w:num>
+  <w:num w:numId="6">
     <w:abstractNumId w:val="0"/>
     <w:lvlOverride w:ilvl="0">
       <w:startOverride w:val="1"/>
@@ -11814,6 +13239,7 @@
       <w:ind w:leftChars="400"/>
     </w:pPr>
     <w:rPr>
+      <w:rFonts w:asciiTheme="minorHAnsi" w:hAnsiTheme="minorHAnsi" w:eastAsiaTheme="minorEastAsia" w:cstheme="minorBidi"/>
       <w:sz w:val="20"/>
       <w:szCs w:val="20"/>
     </w:rPr>

</xml_diff>